<commit_message>
Modified docs and project-video
</commit_message>
<xml_diff>
--- a/pizza sql documentation (guide).docx
+++ b/pizza sql documentation (guide).docx
@@ -1,107 +1,7 @@
 
 <file path=word/document.xml><?xml version="1.0" encoding="utf-8"?>
-<w:document xmlns:wpc="http://schemas.microsoft.com/office/word/2010/wordprocessingCanvas" xmlns:cx="http://schemas.microsoft.com/office/drawing/2014/chartex" xmlns:cx1="http://schemas.microsoft.com/office/drawing/2015/9/8/chartex" xmlns:cx2="http://schemas.microsoft.com/office/drawing/2015/10/21/chartex" xmlns:cx3="http://schemas.microsoft.com/office/drawing/2016/5/9/chartex" xmlns:cx4="http://schemas.microsoft.com/office/drawing/2016/5/10/chartex" xmlns:cx5="http://schemas.microsoft.com/office/drawing/2016/5/11/chartex" xmlns:cx6="http://schemas.microsoft.com/office/drawing/2016/5/12/chartex" xmlns:cx7="http://schemas.microsoft.com/office/drawing/2016/5/13/chartex" xmlns:cx8="http://schemas.microsoft.com/office/drawing/2016/5/14/chartex" xmlns:mc="http://schemas.openxmlformats.org/markup-compatibility/2006" xmlns:aink="http://schemas.microsoft.com/office/drawing/2016/ink" xmlns:am3d="http://schemas.microsoft.com/office/drawing/2017/model3d" xmlns:o="urn:schemas-microsoft-com:office:office" xmlns:oel="http://schemas.microsoft.com/office/2019/extlst" xmlns:r="http://schemas.openxmlformats.org/officeDocument/2006/relationships" xmlns:m="http://schemas.openxmlformats.org/officeDocument/2006/math" xmlns:v="urn:schemas-microsoft-com:vml" xmlns:wp14="http://schemas.microsoft.com/office/word/2010/wordprocessingDrawing" xmlns:wp="http://schemas.openxmlformats.org/drawingml/2006/wordprocessingDrawing" xmlns:w10="urn:schemas-microsoft-com:office:word" xmlns:w="http://schemas.openxmlformats.org/wordprocessingml/2006/main" xmlns:w14="http://schemas.microsoft.com/office/word/2010/wordml" xmlns:w15="http://schemas.microsoft.com/office/word/2012/wordml" xmlns:w16cex="http://schemas.microsoft.com/office/word/2018/wordml/cex" xmlns:w16cid="http://schemas.microsoft.com/office/word/2016/wordml/cid" xmlns:w16="http://schemas.microsoft.com/office/word/2018/wordml" xmlns:w16sdtdh="http://schemas.microsoft.com/office/word/2020/wordml/sdtdatahash" xmlns:w16se="http://schemas.microsoft.com/office/word/2015/wordml/symex" xmlns:wpg="http://schemas.microsoft.com/office/word/2010/wordprocessingGroup" xmlns:wpi="http://schemas.microsoft.com/office/word/2010/wordprocessingInk" xmlns:wne="http://schemas.microsoft.com/office/word/2006/wordml" xmlns:wps="http://schemas.microsoft.com/office/word/2010/wordprocessingShape" mc:Ignorable="w14 w15 w16se w16cid w16 w16cex w16sdtdh wp14">
+<w:document xmlns:wpc="http://schemas.microsoft.com/office/word/2010/wordprocessingCanvas" xmlns:cx="http://schemas.microsoft.com/office/drawing/2014/chartex" xmlns:cx1="http://schemas.microsoft.com/office/drawing/2015/9/8/chartex" xmlns:cx2="http://schemas.microsoft.com/office/drawing/2015/10/21/chartex" xmlns:cx3="http://schemas.microsoft.com/office/drawing/2016/5/9/chartex" xmlns:cx4="http://schemas.microsoft.com/office/drawing/2016/5/10/chartex" xmlns:cx5="http://schemas.microsoft.com/office/drawing/2016/5/11/chartex" xmlns:cx6="http://schemas.microsoft.com/office/drawing/2016/5/12/chartex" xmlns:cx7="http://schemas.microsoft.com/office/drawing/2016/5/13/chartex" xmlns:cx8="http://schemas.microsoft.com/office/drawing/2016/5/14/chartex" xmlns:mc="http://schemas.openxmlformats.org/markup-compatibility/2006" xmlns:aink="http://schemas.microsoft.com/office/drawing/2016/ink" xmlns:am3d="http://schemas.microsoft.com/office/drawing/2017/model3d" xmlns:o="urn:schemas-microsoft-com:office:office" xmlns:oel="http://schemas.microsoft.com/office/2019/extlst" xmlns:r="http://schemas.openxmlformats.org/officeDocument/2006/relationships" xmlns:m="http://schemas.openxmlformats.org/officeDocument/2006/math" xmlns:v="urn:schemas-microsoft-com:vml" xmlns:wp14="http://schemas.microsoft.com/office/word/2010/wordprocessingDrawing" xmlns:wp="http://schemas.openxmlformats.org/drawingml/2006/wordprocessingDrawing" xmlns:w10="urn:schemas-microsoft-com:office:word" xmlns:w="http://schemas.openxmlformats.org/wordprocessingml/2006/main" xmlns:w14="http://schemas.microsoft.com/office/word/2010/wordml" xmlns:w15="http://schemas.microsoft.com/office/word/2012/wordml" xmlns:w16cex="http://schemas.microsoft.com/office/word/2018/wordml/cex" xmlns:w16cid="http://schemas.microsoft.com/office/word/2016/wordml/cid" xmlns:w16="http://schemas.microsoft.com/office/word/2018/wordml" xmlns:w16du="http://schemas.microsoft.com/office/word/2023/wordml/word16du" xmlns:w16sdtdh="http://schemas.microsoft.com/office/word/2020/wordml/sdtdatahash" xmlns:w16se="http://schemas.microsoft.com/office/word/2015/wordml/symex" xmlns:wpg="http://schemas.microsoft.com/office/word/2010/wordprocessingGroup" xmlns:wpi="http://schemas.microsoft.com/office/word/2010/wordprocessingInk" xmlns:wne="http://schemas.microsoft.com/office/word/2006/wordml" xmlns:wps="http://schemas.microsoft.com/office/word/2010/wordprocessingShape" mc:Ignorable="w14 w15 w16se w16cid w16 w16cex w16sdtdh w16du wp14">
   <w:body>
-    <w:p>
-      <w:pPr>
-        <w:jc w:val="right"/>
-        <w:rPr>
-          <w:rFonts w:ascii="Goudy Old Style" w:hAnsi="Goudy Old Style"/>
-          <w:b/>
-          <w:bCs/>
-          <w:sz w:val="28"/>
-          <w:szCs w:val="28"/>
-        </w:rPr>
-      </w:pPr>
-      <w:r>
-        <w:rPr>
-          <w:rFonts w:ascii="Goudy Old Style" w:hAnsi="Goudy Old Style"/>
-          <w:b/>
-          <w:bCs/>
-          <w:sz w:val="28"/>
-          <w:szCs w:val="28"/>
-        </w:rPr>
-        <w:t>Author: Oluwabori Abiodun-Johnson</w:t>
-      </w:r>
-      <w:r>
-        <w:rPr>
-          <w:rFonts w:ascii="Goudy Old Style" w:hAnsi="Goudy Old Style"/>
-          <w:b/>
-          <w:bCs/>
-          <w:sz w:val="28"/>
-          <w:szCs w:val="28"/>
-        </w:rPr>
-        <w:br/>
-        <w:t>Date: 9</w:t>
-      </w:r>
-      <w:r>
-        <w:rPr>
-          <w:rFonts w:ascii="Goudy Old Style" w:hAnsi="Goudy Old Style"/>
-          <w:b/>
-          <w:bCs/>
-          <w:sz w:val="28"/>
-          <w:szCs w:val="28"/>
-          <w:vertAlign w:val="superscript"/>
-        </w:rPr>
-        <w:t>th</w:t>
-      </w:r>
-      <w:r>
-        <w:rPr>
-          <w:rFonts w:ascii="Goudy Old Style" w:hAnsi="Goudy Old Style"/>
-          <w:b/>
-          <w:bCs/>
-          <w:sz w:val="28"/>
-          <w:szCs w:val="28"/>
-        </w:rPr>
-        <w:t xml:space="preserve"> </w:t>
-      </w:r>
-      <w:proofErr w:type="gramStart"/>
-      <w:r>
-        <w:rPr>
-          <w:rFonts w:ascii="Goudy Old Style" w:hAnsi="Goudy Old Style"/>
-          <w:b/>
-          <w:bCs/>
-          <w:sz w:val="28"/>
-          <w:szCs w:val="28"/>
-        </w:rPr>
-        <w:t>September,</w:t>
-      </w:r>
-      <w:proofErr w:type="gramEnd"/>
-      <w:r>
-        <w:rPr>
-          <w:rFonts w:ascii="Goudy Old Style" w:hAnsi="Goudy Old Style"/>
-          <w:b/>
-          <w:bCs/>
-          <w:sz w:val="28"/>
-          <w:szCs w:val="28"/>
-        </w:rPr>
-        <w:t xml:space="preserve"> 2023</w:t>
-      </w:r>
-    </w:p>
-    <w:p>
-      <w:pPr>
-        <w:jc w:val="right"/>
-        <w:rPr>
-          <w:b/>
-          <w:bCs/>
-          <w:sz w:val="40"/>
-          <w:szCs w:val="40"/>
-          <w:u w:val="single"/>
-        </w:rPr>
-      </w:pPr>
-    </w:p>
-    <w:p>
-      <w:pPr>
-        <w:jc w:val="center"/>
-        <w:rPr>
-          <w:b/>
-          <w:bCs/>
-          <w:sz w:val="40"/>
-          <w:szCs w:val="40"/>
-          <w:u w:val="single"/>
-        </w:rPr>
-      </w:pPr>
-    </w:p>
     <w:p>
       <w:pPr>
         <w:jc w:val="center"/>
@@ -202,13 +102,8 @@
         <w:t xml:space="preserve">Average </w:t>
       </w:r>
       <w:r>
-        <w:t xml:space="preserve">amount spent per </w:t>
-      </w:r>
-      <w:proofErr w:type="gramStart"/>
-      <w:r>
-        <w:t>Order</w:t>
-      </w:r>
-      <w:proofErr w:type="gramEnd"/>
+        <w:t>amount spent per Order</w:t>
+      </w:r>
     </w:p>
     <w:p>
       <w:pPr>
@@ -461,15 +356,7 @@
         </w:numPr>
       </w:pPr>
       <w:r>
-        <w:t xml:space="preserve">Use </w:t>
-      </w:r>
-      <w:proofErr w:type="spellStart"/>
-      <w:r>
-        <w:t>PowerQuery</w:t>
-      </w:r>
-      <w:proofErr w:type="spellEnd"/>
-      <w:r>
-        <w:t xml:space="preserve"> for Data Cleaning</w:t>
+        <w:t>Use PowerQuery for Data Cleaning</w:t>
       </w:r>
     </w:p>
     <w:p>
@@ -481,7 +368,6 @@
         </w:numPr>
       </w:pPr>
       <w:r>
-        <w:lastRenderedPageBreak/>
         <w:t>Conduct Data Processing in the Data View</w:t>
       </w:r>
     </w:p>
@@ -494,13 +380,8 @@
         </w:numPr>
       </w:pPr>
       <w:r>
-        <w:t xml:space="preserve">Data </w:t>
-      </w:r>
-      <w:proofErr w:type="spellStart"/>
-      <w:r>
-        <w:t>Visualizaiton</w:t>
-      </w:r>
-      <w:proofErr w:type="spellEnd"/>
+        <w:t>Data Visualizaiton</w:t>
+      </w:r>
     </w:p>
     <w:p>
       <w:pPr>
@@ -650,7 +531,6 @@
         </w:rPr>
         <w:t>(</w:t>
       </w:r>
-      <w:proofErr w:type="spellStart"/>
       <w:r>
         <w:rPr>
           <w:rFonts w:ascii="Consolas" w:hAnsi="Consolas" w:cs="Consolas"/>
@@ -661,7 +541,6 @@
         </w:rPr>
         <w:t>total_price</w:t>
       </w:r>
-      <w:proofErr w:type="spellEnd"/>
       <w:r>
         <w:rPr>
           <w:rFonts w:ascii="Consolas" w:hAnsi="Consolas" w:cs="Consolas"/>
@@ -700,29 +579,7 @@
           <w:sz w:val="20"/>
           <w:szCs w:val="20"/>
         </w:rPr>
-        <w:t xml:space="preserve"> </w:t>
-      </w:r>
-      <w:proofErr w:type="spellStart"/>
-      <w:r>
-        <w:rPr>
-          <w:rFonts w:ascii="Consolas" w:hAnsi="Consolas" w:cs="Consolas"/>
-          <w:color w:val="000000"/>
-          <w:kern w:val="0"/>
-          <w:sz w:val="20"/>
-          <w:szCs w:val="20"/>
-        </w:rPr>
-        <w:t>Total_Revenue</w:t>
-      </w:r>
-      <w:proofErr w:type="spellEnd"/>
-      <w:r>
-        <w:rPr>
-          <w:rFonts w:ascii="Consolas" w:hAnsi="Consolas" w:cs="Consolas"/>
-          <w:color w:val="000000"/>
-          <w:kern w:val="0"/>
-          <w:sz w:val="20"/>
-          <w:szCs w:val="20"/>
-        </w:rPr>
-        <w:t xml:space="preserve"> </w:t>
+        <w:t xml:space="preserve"> Total_Revenue </w:t>
       </w:r>
     </w:p>
     <w:p>
@@ -754,42 +611,8 @@
           <w:sz w:val="20"/>
           <w:szCs w:val="20"/>
         </w:rPr>
-        <w:t xml:space="preserve"> </w:t>
-      </w:r>
-      <w:proofErr w:type="spellStart"/>
-      <w:r>
-        <w:rPr>
-          <w:rFonts w:ascii="Consolas" w:hAnsi="Consolas" w:cs="Consolas"/>
-          <w:color w:val="000000"/>
-          <w:kern w:val="0"/>
-          <w:sz w:val="20"/>
-          <w:szCs w:val="20"/>
-        </w:rPr>
-        <w:t>pizza_</w:t>
-      </w:r>
-      <w:proofErr w:type="gramStart"/>
-      <w:r>
-        <w:rPr>
-          <w:rFonts w:ascii="Consolas" w:hAnsi="Consolas" w:cs="Consolas"/>
-          <w:color w:val="000000"/>
-          <w:kern w:val="0"/>
-          <w:sz w:val="20"/>
-          <w:szCs w:val="20"/>
-        </w:rPr>
-        <w:t>sales</w:t>
-      </w:r>
-      <w:proofErr w:type="spellEnd"/>
-      <w:r>
-        <w:rPr>
-          <w:rFonts w:ascii="Consolas" w:hAnsi="Consolas" w:cs="Consolas"/>
-          <w:color w:val="000000"/>
-          <w:kern w:val="0"/>
-          <w:sz w:val="20"/>
-          <w:szCs w:val="20"/>
-        </w:rPr>
-        <w:t>;</w:t>
-      </w:r>
-      <w:proofErr w:type="gramEnd"/>
+        <w:t xml:space="preserve"> pizza_sales;</w:t>
+      </w:r>
     </w:p>
     <w:p>
       <w:pPr>
@@ -827,7 +650,7 @@
                     <pic:cNvPicPr/>
                   </pic:nvPicPr>
                   <pic:blipFill>
-                    <a:blip r:embed="rId5"/>
+                    <a:blip r:embed="rId6"/>
                     <a:stretch>
                       <a:fillRect/>
                     </a:stretch>
@@ -915,7 +738,6 @@
         </w:rPr>
         <w:t>(</w:t>
       </w:r>
-      <w:proofErr w:type="spellStart"/>
       <w:r>
         <w:rPr>
           <w:rFonts w:ascii="Consolas" w:hAnsi="Consolas" w:cs="Consolas"/>
@@ -926,7 +748,6 @@
         </w:rPr>
         <w:t>total_price</w:t>
       </w:r>
-      <w:proofErr w:type="spellEnd"/>
       <w:r>
         <w:rPr>
           <w:rFonts w:ascii="Consolas" w:hAnsi="Consolas" w:cs="Consolas"/>
@@ -1005,20 +826,8 @@
           <w:sz w:val="20"/>
           <w:szCs w:val="20"/>
         </w:rPr>
-        <w:t xml:space="preserve"> </w:t>
-      </w:r>
-      <w:proofErr w:type="spellStart"/>
-      <w:r>
-        <w:rPr>
-          <w:rFonts w:ascii="Consolas" w:hAnsi="Consolas" w:cs="Consolas"/>
-          <w:color w:val="000000"/>
-          <w:kern w:val="0"/>
-          <w:sz w:val="20"/>
-          <w:szCs w:val="20"/>
-        </w:rPr>
-        <w:t>order_id</w:t>
-      </w:r>
-      <w:proofErr w:type="spellEnd"/>
+        <w:t xml:space="preserve"> order_id</w:t>
+      </w:r>
       <w:r>
         <w:rPr>
           <w:rFonts w:ascii="Consolas" w:hAnsi="Consolas" w:cs="Consolas"/>
@@ -1057,41 +866,7 @@
           <w:sz w:val="20"/>
           <w:szCs w:val="20"/>
         </w:rPr>
-        <w:t xml:space="preserve"> </w:t>
-      </w:r>
-      <w:proofErr w:type="spellStart"/>
-      <w:r>
-        <w:rPr>
-          <w:rFonts w:ascii="Consolas" w:hAnsi="Consolas" w:cs="Consolas"/>
-          <w:color w:val="000000"/>
-          <w:kern w:val="0"/>
-          <w:sz w:val="20"/>
-          <w:szCs w:val="20"/>
-        </w:rPr>
-        <w:t>Avg_order_</w:t>
-      </w:r>
-      <w:proofErr w:type="gramStart"/>
-      <w:r>
-        <w:rPr>
-          <w:rFonts w:ascii="Consolas" w:hAnsi="Consolas" w:cs="Consolas"/>
-          <w:color w:val="000000"/>
-          <w:kern w:val="0"/>
-          <w:sz w:val="20"/>
-          <w:szCs w:val="20"/>
-        </w:rPr>
-        <w:t>Value</w:t>
-      </w:r>
-      <w:proofErr w:type="spellEnd"/>
-      <w:proofErr w:type="gramEnd"/>
-      <w:r>
-        <w:rPr>
-          <w:rFonts w:ascii="Consolas" w:hAnsi="Consolas" w:cs="Consolas"/>
-          <w:color w:val="000000"/>
-          <w:kern w:val="0"/>
-          <w:sz w:val="20"/>
-          <w:szCs w:val="20"/>
-        </w:rPr>
-        <w:t xml:space="preserve"> </w:t>
+        <w:t xml:space="preserve"> Avg_order_Value </w:t>
       </w:r>
     </w:p>
     <w:p>
@@ -1123,20 +898,8 @@
           <w:sz w:val="20"/>
           <w:szCs w:val="20"/>
         </w:rPr>
-        <w:t xml:space="preserve"> </w:t>
-      </w:r>
-      <w:proofErr w:type="spellStart"/>
-      <w:r>
-        <w:rPr>
-          <w:rFonts w:ascii="Consolas" w:hAnsi="Consolas" w:cs="Consolas"/>
-          <w:color w:val="000000"/>
-          <w:kern w:val="0"/>
-          <w:sz w:val="20"/>
-          <w:szCs w:val="20"/>
-        </w:rPr>
-        <w:t>pizza_sales</w:t>
-      </w:r>
-      <w:proofErr w:type="spellEnd"/>
+        <w:t xml:space="preserve"> pizza_sales</w:t>
+      </w:r>
     </w:p>
     <w:p>
       <w:pPr>
@@ -1174,7 +937,7 @@
                     <pic:cNvPicPr/>
                   </pic:nvPicPr>
                   <pic:blipFill>
-                    <a:blip r:embed="rId6"/>
+                    <a:blip r:embed="rId7"/>
                     <a:stretch>
                       <a:fillRect/>
                     </a:stretch>
@@ -1310,41 +1073,7 @@
           <w:sz w:val="20"/>
           <w:szCs w:val="20"/>
         </w:rPr>
-        <w:t xml:space="preserve"> </w:t>
-      </w:r>
-      <w:proofErr w:type="spellStart"/>
-      <w:r>
-        <w:rPr>
-          <w:rFonts w:ascii="Consolas" w:hAnsi="Consolas" w:cs="Consolas"/>
-          <w:color w:val="000000"/>
-          <w:kern w:val="0"/>
-          <w:sz w:val="20"/>
-          <w:szCs w:val="20"/>
-        </w:rPr>
-        <w:t>Total_pizza_</w:t>
-      </w:r>
-      <w:proofErr w:type="gramStart"/>
-      <w:r>
-        <w:rPr>
-          <w:rFonts w:ascii="Consolas" w:hAnsi="Consolas" w:cs="Consolas"/>
-          <w:color w:val="000000"/>
-          <w:kern w:val="0"/>
-          <w:sz w:val="20"/>
-          <w:szCs w:val="20"/>
-        </w:rPr>
-        <w:t>sold</w:t>
-      </w:r>
-      <w:proofErr w:type="spellEnd"/>
-      <w:proofErr w:type="gramEnd"/>
-      <w:r>
-        <w:rPr>
-          <w:rFonts w:ascii="Consolas" w:hAnsi="Consolas" w:cs="Consolas"/>
-          <w:color w:val="000000"/>
-          <w:kern w:val="0"/>
-          <w:sz w:val="20"/>
-          <w:szCs w:val="20"/>
-        </w:rPr>
-        <w:t xml:space="preserve"> </w:t>
+        <w:t xml:space="preserve"> Total_pizza_sold </w:t>
       </w:r>
     </w:p>
     <w:p>
@@ -1376,20 +1105,8 @@
           <w:sz w:val="20"/>
           <w:szCs w:val="20"/>
         </w:rPr>
-        <w:t xml:space="preserve"> </w:t>
-      </w:r>
-      <w:proofErr w:type="spellStart"/>
-      <w:r>
-        <w:rPr>
-          <w:rFonts w:ascii="Consolas" w:hAnsi="Consolas" w:cs="Consolas"/>
-          <w:color w:val="000000"/>
-          <w:kern w:val="0"/>
-          <w:sz w:val="20"/>
-          <w:szCs w:val="20"/>
-        </w:rPr>
-        <w:t>pizza_sales</w:t>
-      </w:r>
-      <w:proofErr w:type="spellEnd"/>
+        <w:t xml:space="preserve"> pizza_sales</w:t>
+      </w:r>
     </w:p>
     <w:p>
       <w:pPr>
@@ -1427,7 +1144,7 @@
                     <pic:cNvPicPr/>
                   </pic:nvPicPr>
                   <pic:blipFill rotWithShape="1">
-                    <a:blip r:embed="rId7"/>
+                    <a:blip r:embed="rId8"/>
                     <a:srcRect l="1967"/>
                     <a:stretch/>
                   </pic:blipFill>
@@ -1540,20 +1257,8 @@
           <w:sz w:val="20"/>
           <w:szCs w:val="20"/>
         </w:rPr>
-        <w:t xml:space="preserve"> </w:t>
-      </w:r>
-      <w:proofErr w:type="spellStart"/>
-      <w:r>
-        <w:rPr>
-          <w:rFonts w:ascii="Consolas" w:hAnsi="Consolas" w:cs="Consolas"/>
-          <w:color w:val="000000"/>
-          <w:kern w:val="0"/>
-          <w:sz w:val="20"/>
-          <w:szCs w:val="20"/>
-        </w:rPr>
-        <w:t>order_id</w:t>
-      </w:r>
-      <w:proofErr w:type="spellEnd"/>
+        <w:t xml:space="preserve"> order_id</w:t>
+      </w:r>
       <w:r>
         <w:rPr>
           <w:rFonts w:ascii="Consolas" w:hAnsi="Consolas" w:cs="Consolas"/>
@@ -1592,29 +1297,7 @@
           <w:sz w:val="20"/>
           <w:szCs w:val="20"/>
         </w:rPr>
-        <w:t xml:space="preserve"> </w:t>
-      </w:r>
-      <w:proofErr w:type="spellStart"/>
-      <w:r>
-        <w:rPr>
-          <w:rFonts w:ascii="Consolas" w:hAnsi="Consolas" w:cs="Consolas"/>
-          <w:color w:val="000000"/>
-          <w:kern w:val="0"/>
-          <w:sz w:val="20"/>
-          <w:szCs w:val="20"/>
-        </w:rPr>
-        <w:t>Total_Orders</w:t>
-      </w:r>
-      <w:proofErr w:type="spellEnd"/>
-      <w:r>
-        <w:rPr>
-          <w:rFonts w:ascii="Consolas" w:hAnsi="Consolas" w:cs="Consolas"/>
-          <w:color w:val="000000"/>
-          <w:kern w:val="0"/>
-          <w:sz w:val="20"/>
-          <w:szCs w:val="20"/>
-        </w:rPr>
-        <w:t xml:space="preserve"> </w:t>
+        <w:t xml:space="preserve"> Total_Orders </w:t>
       </w:r>
     </w:p>
     <w:p>
@@ -1646,20 +1329,8 @@
           <w:sz w:val="20"/>
           <w:szCs w:val="20"/>
         </w:rPr>
-        <w:t xml:space="preserve"> </w:t>
-      </w:r>
-      <w:proofErr w:type="spellStart"/>
-      <w:r>
-        <w:rPr>
-          <w:rFonts w:ascii="Consolas" w:hAnsi="Consolas" w:cs="Consolas"/>
-          <w:color w:val="000000"/>
-          <w:kern w:val="0"/>
-          <w:sz w:val="20"/>
-          <w:szCs w:val="20"/>
-        </w:rPr>
-        <w:t>pizza_sales</w:t>
-      </w:r>
-      <w:proofErr w:type="spellEnd"/>
+        <w:t xml:space="preserve"> pizza_sales</w:t>
+      </w:r>
     </w:p>
     <w:p>
       <w:pPr>
@@ -1697,7 +1368,7 @@
                     <pic:cNvPicPr/>
                   </pic:nvPicPr>
                   <pic:blipFill rotWithShape="1">
-                    <a:blip r:embed="rId8"/>
+                    <a:blip r:embed="rId9"/>
                     <a:srcRect l="1819" r="6526"/>
                     <a:stretch/>
                   </pic:blipFill>
@@ -2048,20 +1719,8 @@
           <w:sz w:val="20"/>
           <w:szCs w:val="20"/>
         </w:rPr>
-        <w:t xml:space="preserve"> </w:t>
-      </w:r>
-      <w:proofErr w:type="spellStart"/>
-      <w:r>
-        <w:rPr>
-          <w:rFonts w:ascii="Consolas" w:hAnsi="Consolas" w:cs="Consolas"/>
-          <w:color w:val="000000"/>
-          <w:kern w:val="0"/>
-          <w:sz w:val="20"/>
-          <w:szCs w:val="20"/>
-        </w:rPr>
-        <w:t>order_id</w:t>
-      </w:r>
-      <w:proofErr w:type="spellEnd"/>
+        <w:t xml:space="preserve"> order_id</w:t>
+      </w:r>
       <w:r>
         <w:rPr>
           <w:rFonts w:ascii="Consolas" w:hAnsi="Consolas" w:cs="Consolas"/>
@@ -2287,20 +1946,8 @@
           <w:sz w:val="20"/>
           <w:szCs w:val="20"/>
         </w:rPr>
-        <w:t xml:space="preserve"> </w:t>
-      </w:r>
-      <w:proofErr w:type="spellStart"/>
-      <w:r>
-        <w:rPr>
-          <w:rFonts w:ascii="Consolas" w:hAnsi="Consolas" w:cs="Consolas"/>
-          <w:color w:val="000000"/>
-          <w:kern w:val="0"/>
-          <w:sz w:val="20"/>
-          <w:szCs w:val="20"/>
-        </w:rPr>
-        <w:t>Avg_Pizzas_per_order</w:t>
-      </w:r>
-      <w:proofErr w:type="spellEnd"/>
+        <w:t xml:space="preserve"> Avg_Pizzas_per_order</w:t>
+      </w:r>
     </w:p>
     <w:p>
       <w:pPr>
@@ -2331,20 +1978,8 @@
           <w:sz w:val="20"/>
           <w:szCs w:val="20"/>
         </w:rPr>
-        <w:t xml:space="preserve"> </w:t>
-      </w:r>
-      <w:proofErr w:type="spellStart"/>
-      <w:r>
-        <w:rPr>
-          <w:rFonts w:ascii="Consolas" w:hAnsi="Consolas" w:cs="Consolas"/>
-          <w:color w:val="000000"/>
-          <w:kern w:val="0"/>
-          <w:sz w:val="20"/>
-          <w:szCs w:val="20"/>
-        </w:rPr>
-        <w:t>pizza_sales</w:t>
-      </w:r>
-      <w:proofErr w:type="spellEnd"/>
+        <w:t xml:space="preserve"> pizza_sales</w:t>
+      </w:r>
     </w:p>
     <w:p>
       <w:pPr>
@@ -2382,7 +2017,7 @@
                     <pic:cNvPicPr/>
                   </pic:nvPicPr>
                   <pic:blipFill>
-                    <a:blip r:embed="rId9"/>
+                    <a:blip r:embed="rId10"/>
                     <a:stretch>
                       <a:fillRect/>
                     </a:stretch>
@@ -2509,20 +2144,8 @@
           <w:sz w:val="20"/>
           <w:szCs w:val="20"/>
         </w:rPr>
-        <w:t xml:space="preserve"> </w:t>
-      </w:r>
-      <w:proofErr w:type="spellStart"/>
-      <w:r>
-        <w:rPr>
-          <w:rFonts w:ascii="Consolas" w:hAnsi="Consolas" w:cs="Consolas"/>
-          <w:color w:val="000000"/>
-          <w:kern w:val="0"/>
-          <w:sz w:val="20"/>
-          <w:szCs w:val="20"/>
-        </w:rPr>
-        <w:t>order_date</w:t>
-      </w:r>
-      <w:proofErr w:type="spellEnd"/>
+        <w:t xml:space="preserve"> order_date</w:t>
+      </w:r>
       <w:r>
         <w:rPr>
           <w:rFonts w:ascii="Consolas" w:hAnsi="Consolas" w:cs="Consolas"/>
@@ -2561,20 +2184,8 @@
           <w:sz w:val="20"/>
           <w:szCs w:val="20"/>
         </w:rPr>
-        <w:t xml:space="preserve"> </w:t>
-      </w:r>
-      <w:proofErr w:type="spellStart"/>
-      <w:r>
-        <w:rPr>
-          <w:rFonts w:ascii="Consolas" w:hAnsi="Consolas" w:cs="Consolas"/>
-          <w:color w:val="000000"/>
-          <w:kern w:val="0"/>
-          <w:sz w:val="20"/>
-          <w:szCs w:val="20"/>
-        </w:rPr>
-        <w:t>order_day</w:t>
-      </w:r>
-      <w:proofErr w:type="spellEnd"/>
+        <w:t xml:space="preserve"> order_day</w:t>
+      </w:r>
       <w:r>
         <w:rPr>
           <w:rFonts w:ascii="Consolas" w:hAnsi="Consolas" w:cs="Consolas"/>
@@ -2633,20 +2244,8 @@
           <w:sz w:val="20"/>
           <w:szCs w:val="20"/>
         </w:rPr>
-        <w:t xml:space="preserve"> </w:t>
-      </w:r>
-      <w:proofErr w:type="spellStart"/>
-      <w:r>
-        <w:rPr>
-          <w:rFonts w:ascii="Consolas" w:hAnsi="Consolas" w:cs="Consolas"/>
-          <w:color w:val="000000"/>
-          <w:kern w:val="0"/>
-          <w:sz w:val="20"/>
-          <w:szCs w:val="20"/>
-        </w:rPr>
-        <w:t>order_id</w:t>
-      </w:r>
-      <w:proofErr w:type="spellEnd"/>
+        <w:t xml:space="preserve"> order_id</w:t>
+      </w:r>
       <w:r>
         <w:rPr>
           <w:rFonts w:ascii="Consolas" w:hAnsi="Consolas" w:cs="Consolas"/>
@@ -2685,41 +2284,7 @@
           <w:sz w:val="20"/>
           <w:szCs w:val="20"/>
         </w:rPr>
-        <w:t xml:space="preserve"> </w:t>
-      </w:r>
-      <w:proofErr w:type="spellStart"/>
-      <w:r>
-        <w:rPr>
-          <w:rFonts w:ascii="Consolas" w:hAnsi="Consolas" w:cs="Consolas"/>
-          <w:color w:val="000000"/>
-          <w:kern w:val="0"/>
-          <w:sz w:val="20"/>
-          <w:szCs w:val="20"/>
-        </w:rPr>
-        <w:t>total_</w:t>
-      </w:r>
-      <w:proofErr w:type="gramStart"/>
-      <w:r>
-        <w:rPr>
-          <w:rFonts w:ascii="Consolas" w:hAnsi="Consolas" w:cs="Consolas"/>
-          <w:color w:val="000000"/>
-          <w:kern w:val="0"/>
-          <w:sz w:val="20"/>
-          <w:szCs w:val="20"/>
-        </w:rPr>
-        <w:t>orders</w:t>
-      </w:r>
-      <w:proofErr w:type="spellEnd"/>
-      <w:proofErr w:type="gramEnd"/>
-      <w:r>
-        <w:rPr>
-          <w:rFonts w:ascii="Consolas" w:hAnsi="Consolas" w:cs="Consolas"/>
-          <w:color w:val="000000"/>
-          <w:kern w:val="0"/>
-          <w:sz w:val="20"/>
-          <w:szCs w:val="20"/>
-        </w:rPr>
-        <w:t xml:space="preserve"> </w:t>
+        <w:t xml:space="preserve"> total_orders </w:t>
       </w:r>
     </w:p>
     <w:p>
@@ -2754,20 +2319,8 @@
           <w:sz w:val="20"/>
           <w:szCs w:val="20"/>
         </w:rPr>
-        <w:t xml:space="preserve"> </w:t>
-      </w:r>
-      <w:proofErr w:type="spellStart"/>
-      <w:r>
-        <w:rPr>
-          <w:rFonts w:ascii="Consolas" w:hAnsi="Consolas" w:cs="Consolas"/>
-          <w:color w:val="000000"/>
-          <w:kern w:val="0"/>
-          <w:sz w:val="20"/>
-          <w:szCs w:val="20"/>
-        </w:rPr>
-        <w:t>pizza_sales</w:t>
-      </w:r>
-      <w:proofErr w:type="spellEnd"/>
+        <w:t xml:space="preserve"> pizza_sales</w:t>
+      </w:r>
     </w:p>
     <w:p>
       <w:pPr>
@@ -2869,20 +2422,8 @@
           <w:sz w:val="20"/>
           <w:szCs w:val="20"/>
         </w:rPr>
-        <w:t xml:space="preserve"> </w:t>
-      </w:r>
-      <w:proofErr w:type="spellStart"/>
-      <w:r>
-        <w:rPr>
-          <w:rFonts w:ascii="Consolas" w:hAnsi="Consolas" w:cs="Consolas"/>
-          <w:color w:val="000000"/>
-          <w:kern w:val="0"/>
-          <w:sz w:val="20"/>
-          <w:szCs w:val="20"/>
-        </w:rPr>
-        <w:t>order_date</w:t>
-      </w:r>
-      <w:proofErr w:type="spellEnd"/>
+        <w:t xml:space="preserve"> order_date</w:t>
+      </w:r>
       <w:r>
         <w:rPr>
           <w:rFonts w:ascii="Consolas" w:hAnsi="Consolas" w:cs="Consolas"/>
@@ -2955,7 +2496,7 @@
                     <pic:cNvPicPr/>
                   </pic:nvPicPr>
                   <pic:blipFill rotWithShape="1">
-                    <a:blip r:embed="rId10"/>
+                    <a:blip r:embed="rId11"/>
                     <a:srcRect l="2327"/>
                     <a:stretch/>
                   </pic:blipFill>
@@ -3102,20 +2643,8 @@
           <w:sz w:val="20"/>
           <w:szCs w:val="20"/>
         </w:rPr>
-        <w:t xml:space="preserve"> </w:t>
-      </w:r>
-      <w:proofErr w:type="spellStart"/>
-      <w:r>
-        <w:rPr>
-          <w:rFonts w:ascii="Consolas" w:hAnsi="Consolas" w:cs="Consolas"/>
-          <w:color w:val="000000"/>
-          <w:kern w:val="0"/>
-          <w:sz w:val="20"/>
-          <w:szCs w:val="20"/>
-        </w:rPr>
-        <w:t>order_date</w:t>
-      </w:r>
-      <w:proofErr w:type="spellEnd"/>
+        <w:t xml:space="preserve"> order_date</w:t>
+      </w:r>
       <w:r>
         <w:rPr>
           <w:rFonts w:ascii="Consolas" w:hAnsi="Consolas" w:cs="Consolas"/>
@@ -3154,20 +2683,8 @@
           <w:sz w:val="20"/>
           <w:szCs w:val="20"/>
         </w:rPr>
-        <w:t xml:space="preserve"> </w:t>
-      </w:r>
-      <w:proofErr w:type="spellStart"/>
-      <w:r>
-        <w:rPr>
-          <w:rFonts w:ascii="Consolas" w:hAnsi="Consolas" w:cs="Consolas"/>
-          <w:color w:val="000000"/>
-          <w:kern w:val="0"/>
-          <w:sz w:val="20"/>
-          <w:szCs w:val="20"/>
-        </w:rPr>
-        <w:t>Month_Name</w:t>
-      </w:r>
-      <w:proofErr w:type="spellEnd"/>
+        <w:t xml:space="preserve"> Month_Name</w:t>
+      </w:r>
       <w:r>
         <w:rPr>
           <w:rFonts w:ascii="Consolas" w:hAnsi="Consolas" w:cs="Consolas"/>
@@ -3226,20 +2743,8 @@
           <w:sz w:val="20"/>
           <w:szCs w:val="20"/>
         </w:rPr>
-        <w:t xml:space="preserve"> </w:t>
-      </w:r>
-      <w:proofErr w:type="spellStart"/>
-      <w:r>
-        <w:rPr>
-          <w:rFonts w:ascii="Consolas" w:hAnsi="Consolas" w:cs="Consolas"/>
-          <w:color w:val="000000"/>
-          <w:kern w:val="0"/>
-          <w:sz w:val="20"/>
-          <w:szCs w:val="20"/>
-        </w:rPr>
-        <w:t>order_id</w:t>
-      </w:r>
-      <w:proofErr w:type="spellEnd"/>
+        <w:t xml:space="preserve"> order_id</w:t>
+      </w:r>
       <w:r>
         <w:rPr>
           <w:rFonts w:ascii="Consolas" w:hAnsi="Consolas" w:cs="Consolas"/>
@@ -3278,20 +2783,8 @@
           <w:sz w:val="20"/>
           <w:szCs w:val="20"/>
         </w:rPr>
-        <w:t xml:space="preserve"> </w:t>
-      </w:r>
-      <w:proofErr w:type="spellStart"/>
-      <w:r>
-        <w:rPr>
-          <w:rFonts w:ascii="Consolas" w:hAnsi="Consolas" w:cs="Consolas"/>
-          <w:color w:val="000000"/>
-          <w:kern w:val="0"/>
-          <w:sz w:val="20"/>
-          <w:szCs w:val="20"/>
-        </w:rPr>
-        <w:t>Total_Orders</w:t>
-      </w:r>
-      <w:proofErr w:type="spellEnd"/>
+        <w:t xml:space="preserve"> Total_Orders</w:t>
+      </w:r>
     </w:p>
     <w:p>
       <w:pPr>
@@ -3325,20 +2818,8 @@
           <w:sz w:val="20"/>
           <w:szCs w:val="20"/>
         </w:rPr>
-        <w:t xml:space="preserve"> </w:t>
-      </w:r>
-      <w:proofErr w:type="spellStart"/>
-      <w:r>
-        <w:rPr>
-          <w:rFonts w:ascii="Consolas" w:hAnsi="Consolas" w:cs="Consolas"/>
-          <w:color w:val="000000"/>
-          <w:kern w:val="0"/>
-          <w:sz w:val="20"/>
-          <w:szCs w:val="20"/>
-        </w:rPr>
-        <w:t>pizza_sales</w:t>
-      </w:r>
-      <w:proofErr w:type="spellEnd"/>
+        <w:t xml:space="preserve"> pizza_sales</w:t>
+      </w:r>
     </w:p>
     <w:p>
       <w:pPr>
@@ -3439,20 +2920,8 @@
           <w:sz w:val="20"/>
           <w:szCs w:val="20"/>
         </w:rPr>
-        <w:t xml:space="preserve"> </w:t>
-      </w:r>
-      <w:proofErr w:type="spellStart"/>
-      <w:r>
-        <w:rPr>
-          <w:rFonts w:ascii="Consolas" w:hAnsi="Consolas" w:cs="Consolas"/>
-          <w:color w:val="000000"/>
-          <w:kern w:val="0"/>
-          <w:sz w:val="20"/>
-          <w:szCs w:val="20"/>
-        </w:rPr>
-        <w:t>order_date</w:t>
-      </w:r>
-      <w:proofErr w:type="spellEnd"/>
+        <w:t xml:space="preserve"> order_date</w:t>
+      </w:r>
       <w:r>
         <w:rPr>
           <w:rFonts w:ascii="Consolas" w:hAnsi="Consolas" w:cs="Consolas"/>
@@ -3542,7 +3011,7 @@
                     <pic:cNvPicPr/>
                   </pic:nvPicPr>
                   <pic:blipFill>
-                    <a:blip r:embed="rId11"/>
+                    <a:blip r:embed="rId12"/>
                     <a:stretch>
                       <a:fillRect/>
                     </a:stretch>
@@ -3632,20 +3101,8 @@
           <w:sz w:val="20"/>
           <w:szCs w:val="20"/>
         </w:rPr>
-        <w:t xml:space="preserve"> </w:t>
-      </w:r>
-      <w:proofErr w:type="spellStart"/>
-      <w:r>
-        <w:rPr>
-          <w:rFonts w:ascii="Consolas" w:hAnsi="Consolas" w:cs="Consolas"/>
-          <w:color w:val="000000"/>
-          <w:kern w:val="0"/>
-          <w:sz w:val="20"/>
-          <w:szCs w:val="20"/>
-        </w:rPr>
-        <w:t>pizza_category</w:t>
-      </w:r>
-      <w:proofErr w:type="spellEnd"/>
+        <w:t xml:space="preserve"> pizza_category</w:t>
+      </w:r>
       <w:r>
         <w:rPr>
           <w:rFonts w:ascii="Consolas" w:hAnsi="Consolas" w:cs="Consolas"/>
@@ -3706,7 +3163,6 @@
         </w:rPr>
         <w:t>(</w:t>
       </w:r>
-      <w:proofErr w:type="spellStart"/>
       <w:r>
         <w:rPr>
           <w:rFonts w:ascii="Consolas" w:hAnsi="Consolas" w:cs="Consolas"/>
@@ -3717,7 +3173,6 @@
         </w:rPr>
         <w:t>total_price</w:t>
       </w:r>
-      <w:proofErr w:type="spellEnd"/>
       <w:r>
         <w:rPr>
           <w:rFonts w:ascii="Consolas" w:hAnsi="Consolas" w:cs="Consolas"/>
@@ -3846,20 +3301,8 @@
           <w:sz w:val="20"/>
           <w:szCs w:val="20"/>
         </w:rPr>
-        <w:t xml:space="preserve"> </w:t>
-      </w:r>
-      <w:proofErr w:type="spellStart"/>
-      <w:r>
-        <w:rPr>
-          <w:rFonts w:ascii="Consolas" w:hAnsi="Consolas" w:cs="Consolas"/>
-          <w:color w:val="000000"/>
-          <w:kern w:val="0"/>
-          <w:sz w:val="20"/>
-          <w:szCs w:val="20"/>
-        </w:rPr>
-        <w:t>total_revenue</w:t>
-      </w:r>
-      <w:proofErr w:type="spellEnd"/>
+        <w:t xml:space="preserve"> total_revenue</w:t>
+      </w:r>
       <w:r>
         <w:rPr>
           <w:rFonts w:ascii="Consolas" w:hAnsi="Consolas" w:cs="Consolas"/>
@@ -3925,7 +3368,6 @@
         </w:rPr>
         <w:t>(</w:t>
       </w:r>
-      <w:proofErr w:type="spellStart"/>
       <w:r>
         <w:rPr>
           <w:rFonts w:ascii="Consolas" w:hAnsi="Consolas" w:cs="Consolas"/>
@@ -3936,7 +3378,6 @@
         </w:rPr>
         <w:t>total_price</w:t>
       </w:r>
-      <w:proofErr w:type="spellEnd"/>
       <w:r>
         <w:rPr>
           <w:rFonts w:ascii="Consolas" w:hAnsi="Consolas" w:cs="Consolas"/>
@@ -4047,7 +3488,6 @@
         </w:rPr>
         <w:t>(</w:t>
       </w:r>
-      <w:proofErr w:type="spellStart"/>
       <w:r>
         <w:rPr>
           <w:rFonts w:ascii="Consolas" w:hAnsi="Consolas" w:cs="Consolas"/>
@@ -4058,7 +3498,6 @@
         </w:rPr>
         <w:t>total_price</w:t>
       </w:r>
-      <w:proofErr w:type="spellEnd"/>
       <w:r>
         <w:rPr>
           <w:rFonts w:ascii="Consolas" w:hAnsi="Consolas" w:cs="Consolas"/>
@@ -4097,20 +3536,8 @@
           <w:sz w:val="20"/>
           <w:szCs w:val="20"/>
         </w:rPr>
-        <w:t xml:space="preserve"> </w:t>
-      </w:r>
-      <w:proofErr w:type="spellStart"/>
-      <w:r>
-        <w:rPr>
-          <w:rFonts w:ascii="Consolas" w:hAnsi="Consolas" w:cs="Consolas"/>
-          <w:color w:val="000000"/>
-          <w:kern w:val="0"/>
-          <w:sz w:val="20"/>
-          <w:szCs w:val="20"/>
-        </w:rPr>
-        <w:t>pizza_sales</w:t>
-      </w:r>
-      <w:proofErr w:type="spellEnd"/>
+        <w:t xml:space="preserve"> pizza_sales</w:t>
+      </w:r>
       <w:r>
         <w:rPr>
           <w:rFonts w:ascii="Consolas" w:hAnsi="Consolas" w:cs="Consolas"/>
@@ -4274,20 +3701,8 @@
           <w:sz w:val="20"/>
           <w:szCs w:val="20"/>
         </w:rPr>
-        <w:t xml:space="preserve"> </w:t>
-      </w:r>
-      <w:proofErr w:type="spellStart"/>
-      <w:r>
-        <w:rPr>
-          <w:rFonts w:ascii="Consolas" w:hAnsi="Consolas" w:cs="Consolas"/>
-          <w:color w:val="000000"/>
-          <w:kern w:val="0"/>
-          <w:sz w:val="20"/>
-          <w:szCs w:val="20"/>
-        </w:rPr>
-        <w:t>pizza_sales</w:t>
-      </w:r>
-      <w:proofErr w:type="spellEnd"/>
+        <w:t xml:space="preserve"> pizza_sales</w:t>
+      </w:r>
     </w:p>
     <w:p>
       <w:pPr>
@@ -4338,20 +3753,8 @@
           <w:sz w:val="20"/>
           <w:szCs w:val="20"/>
         </w:rPr>
-        <w:t xml:space="preserve"> </w:t>
-      </w:r>
-      <w:proofErr w:type="spellStart"/>
-      <w:r>
-        <w:rPr>
-          <w:rFonts w:ascii="Consolas" w:hAnsi="Consolas" w:cs="Consolas"/>
-          <w:color w:val="000000"/>
-          <w:kern w:val="0"/>
-          <w:sz w:val="20"/>
-          <w:szCs w:val="20"/>
-        </w:rPr>
-        <w:t>pizza_category</w:t>
-      </w:r>
-      <w:proofErr w:type="spellEnd"/>
+        <w:t xml:space="preserve"> pizza_category</w:t>
+      </w:r>
     </w:p>
     <w:p>
       <w:pPr>
@@ -4439,7 +3842,7 @@
                     <pic:cNvPicPr/>
                   </pic:nvPicPr>
                   <pic:blipFill rotWithShape="1">
-                    <a:blip r:embed="rId12"/>
+                    <a:blip r:embed="rId13"/>
                     <a:srcRect b="8527"/>
                     <a:stretch/>
                   </pic:blipFill>
@@ -4558,20 +3961,8 @@
           <w:sz w:val="20"/>
           <w:szCs w:val="20"/>
         </w:rPr>
-        <w:t xml:space="preserve"> </w:t>
-      </w:r>
-      <w:proofErr w:type="spellStart"/>
-      <w:r>
-        <w:rPr>
-          <w:rFonts w:ascii="Consolas" w:hAnsi="Consolas" w:cs="Consolas"/>
-          <w:color w:val="000000"/>
-          <w:kern w:val="0"/>
-          <w:sz w:val="20"/>
-          <w:szCs w:val="20"/>
-        </w:rPr>
-        <w:t>pizza_size</w:t>
-      </w:r>
-      <w:proofErr w:type="spellEnd"/>
+        <w:t xml:space="preserve"> pizza_size</w:t>
+      </w:r>
       <w:r>
         <w:rPr>
           <w:rFonts w:ascii="Consolas" w:hAnsi="Consolas" w:cs="Consolas"/>
@@ -4632,7 +4023,6 @@
         </w:rPr>
         <w:t>(</w:t>
       </w:r>
-      <w:proofErr w:type="spellStart"/>
       <w:r>
         <w:rPr>
           <w:rFonts w:ascii="Consolas" w:hAnsi="Consolas" w:cs="Consolas"/>
@@ -4643,7 +4033,6 @@
         </w:rPr>
         <w:t>total_price</w:t>
       </w:r>
-      <w:proofErr w:type="spellEnd"/>
       <w:r>
         <w:rPr>
           <w:rFonts w:ascii="Consolas" w:hAnsi="Consolas" w:cs="Consolas"/>
@@ -4772,20 +4161,8 @@
           <w:sz w:val="20"/>
           <w:szCs w:val="20"/>
         </w:rPr>
-        <w:t xml:space="preserve"> </w:t>
-      </w:r>
-      <w:proofErr w:type="spellStart"/>
-      <w:r>
-        <w:rPr>
-          <w:rFonts w:ascii="Consolas" w:hAnsi="Consolas" w:cs="Consolas"/>
-          <w:color w:val="000000"/>
-          <w:kern w:val="0"/>
-          <w:sz w:val="20"/>
-          <w:szCs w:val="20"/>
-        </w:rPr>
-        <w:t>total_revenue</w:t>
-      </w:r>
-      <w:proofErr w:type="spellEnd"/>
+        <w:t xml:space="preserve"> total_revenue</w:t>
+      </w:r>
       <w:r>
         <w:rPr>
           <w:rFonts w:ascii="Consolas" w:hAnsi="Consolas" w:cs="Consolas"/>
@@ -4851,7 +4228,6 @@
         </w:rPr>
         <w:t>(</w:t>
       </w:r>
-      <w:proofErr w:type="spellStart"/>
       <w:r>
         <w:rPr>
           <w:rFonts w:ascii="Consolas" w:hAnsi="Consolas" w:cs="Consolas"/>
@@ -4862,7 +4238,6 @@
         </w:rPr>
         <w:t>total_price</w:t>
       </w:r>
-      <w:proofErr w:type="spellEnd"/>
       <w:r>
         <w:rPr>
           <w:rFonts w:ascii="Consolas" w:hAnsi="Consolas" w:cs="Consolas"/>
@@ -4973,7 +4348,6 @@
         </w:rPr>
         <w:t>(</w:t>
       </w:r>
-      <w:proofErr w:type="spellStart"/>
       <w:r>
         <w:rPr>
           <w:rFonts w:ascii="Consolas" w:hAnsi="Consolas" w:cs="Consolas"/>
@@ -4984,7 +4358,6 @@
         </w:rPr>
         <w:t>total_price</w:t>
       </w:r>
-      <w:proofErr w:type="spellEnd"/>
       <w:r>
         <w:rPr>
           <w:rFonts w:ascii="Consolas" w:hAnsi="Consolas" w:cs="Consolas"/>
@@ -5023,20 +4396,8 @@
           <w:sz w:val="20"/>
           <w:szCs w:val="20"/>
         </w:rPr>
-        <w:t xml:space="preserve"> </w:t>
-      </w:r>
-      <w:proofErr w:type="spellStart"/>
-      <w:r>
-        <w:rPr>
-          <w:rFonts w:ascii="Consolas" w:hAnsi="Consolas" w:cs="Consolas"/>
-          <w:color w:val="000000"/>
-          <w:kern w:val="0"/>
-          <w:sz w:val="20"/>
-          <w:szCs w:val="20"/>
-        </w:rPr>
-        <w:t>pizza_sales</w:t>
-      </w:r>
-      <w:proofErr w:type="spellEnd"/>
+        <w:t xml:space="preserve"> pizza_sales</w:t>
+      </w:r>
       <w:r>
         <w:rPr>
           <w:rFonts w:ascii="Consolas" w:hAnsi="Consolas" w:cs="Consolas"/>
@@ -5200,20 +4561,8 @@
           <w:sz w:val="20"/>
           <w:szCs w:val="20"/>
         </w:rPr>
-        <w:t xml:space="preserve"> </w:t>
-      </w:r>
-      <w:proofErr w:type="spellStart"/>
-      <w:r>
-        <w:rPr>
-          <w:rFonts w:ascii="Consolas" w:hAnsi="Consolas" w:cs="Consolas"/>
-          <w:color w:val="000000"/>
-          <w:kern w:val="0"/>
-          <w:sz w:val="20"/>
-          <w:szCs w:val="20"/>
-        </w:rPr>
-        <w:t>pizza_sales</w:t>
-      </w:r>
-      <w:proofErr w:type="spellEnd"/>
+        <w:t xml:space="preserve"> pizza_sales</w:t>
+      </w:r>
     </w:p>
     <w:p>
       <w:pPr>
@@ -5267,20 +4616,8 @@
           <w:sz w:val="20"/>
           <w:szCs w:val="20"/>
         </w:rPr>
-        <w:t xml:space="preserve"> </w:t>
-      </w:r>
-      <w:proofErr w:type="spellStart"/>
-      <w:r>
-        <w:rPr>
-          <w:rFonts w:ascii="Consolas" w:hAnsi="Consolas" w:cs="Consolas"/>
-          <w:color w:val="000000"/>
-          <w:kern w:val="0"/>
-          <w:sz w:val="20"/>
-          <w:szCs w:val="20"/>
-        </w:rPr>
-        <w:t>pizza_size</w:t>
-      </w:r>
-      <w:proofErr w:type="spellEnd"/>
+        <w:t xml:space="preserve"> pizza_size</w:t>
+      </w:r>
     </w:p>
     <w:p>
       <w:pPr>
@@ -5331,20 +4668,8 @@
           <w:sz w:val="20"/>
           <w:szCs w:val="20"/>
         </w:rPr>
-        <w:t xml:space="preserve"> </w:t>
-      </w:r>
-      <w:proofErr w:type="spellStart"/>
-      <w:r>
-        <w:rPr>
-          <w:rFonts w:ascii="Consolas" w:hAnsi="Consolas" w:cs="Consolas"/>
-          <w:color w:val="000000"/>
-          <w:kern w:val="0"/>
-          <w:sz w:val="20"/>
-          <w:szCs w:val="20"/>
-        </w:rPr>
-        <w:t>pizza_size</w:t>
-      </w:r>
-      <w:proofErr w:type="spellEnd"/>
+        <w:t xml:space="preserve"> pizza_size</w:t>
+      </w:r>
       <w:r>
         <w:rPr>
           <w:rFonts w:ascii="Consolas" w:hAnsi="Consolas" w:cs="Consolas"/>
@@ -5415,7 +4740,7 @@
                     <pic:cNvPicPr/>
                   </pic:nvPicPr>
                   <pic:blipFill>
-                    <a:blip r:embed="rId13"/>
+                    <a:blip r:embed="rId14"/>
                     <a:stretch>
                       <a:fillRect/>
                     </a:stretch>
@@ -5505,122 +4830,98 @@
           <w:sz w:val="18"/>
           <w:szCs w:val="18"/>
         </w:rPr>
-        <w:t xml:space="preserve"> </w:t>
-      </w:r>
-      <w:proofErr w:type="spellStart"/>
-      <w:r>
-        <w:rPr>
-          <w:rFonts w:ascii="Consolas" w:hAnsi="Consolas" w:cs="Consolas"/>
-          <w:color w:val="000000"/>
+        <w:t xml:space="preserve"> pizza_category</w:t>
+      </w:r>
+      <w:r>
+        <w:rPr>
+          <w:rFonts w:ascii="Consolas" w:hAnsi="Consolas" w:cs="Consolas"/>
+          <w:color w:val="808080"/>
           <w:kern w:val="0"/>
           <w:sz w:val="18"/>
           <w:szCs w:val="18"/>
         </w:rPr>
-        <w:t>pizza_category</w:t>
-      </w:r>
-      <w:proofErr w:type="spellEnd"/>
-      <w:r>
-        <w:rPr>
-          <w:rFonts w:ascii="Consolas" w:hAnsi="Consolas" w:cs="Consolas"/>
-          <w:color w:val="808080"/>
+        <w:t>,</w:t>
+      </w:r>
+      <w:r>
+        <w:rPr>
+          <w:rFonts w:ascii="Consolas" w:hAnsi="Consolas" w:cs="Consolas"/>
+          <w:color w:val="000000"/>
           <w:kern w:val="0"/>
           <w:sz w:val="18"/>
           <w:szCs w:val="18"/>
         </w:rPr>
-        <w:t>,</w:t>
-      </w:r>
-      <w:r>
-        <w:rPr>
-          <w:rFonts w:ascii="Consolas" w:hAnsi="Consolas" w:cs="Consolas"/>
-          <w:color w:val="000000"/>
+        <w:t xml:space="preserve"> </w:t>
+      </w:r>
+      <w:r>
+        <w:rPr>
+          <w:rFonts w:ascii="Consolas" w:hAnsi="Consolas" w:cs="Consolas"/>
+          <w:color w:val="FF00FF"/>
           <w:kern w:val="0"/>
           <w:sz w:val="18"/>
           <w:szCs w:val="18"/>
         </w:rPr>
-        <w:t xml:space="preserve"> </w:t>
-      </w:r>
-      <w:r>
-        <w:rPr>
-          <w:rFonts w:ascii="Consolas" w:hAnsi="Consolas" w:cs="Consolas"/>
-          <w:color w:val="FF00FF"/>
+        <w:t>SUM</w:t>
+      </w:r>
+      <w:r>
+        <w:rPr>
+          <w:rFonts w:ascii="Consolas" w:hAnsi="Consolas" w:cs="Consolas"/>
+          <w:color w:val="808080"/>
           <w:kern w:val="0"/>
           <w:sz w:val="18"/>
           <w:szCs w:val="18"/>
         </w:rPr>
-        <w:t>SUM</w:t>
-      </w:r>
-      <w:r>
-        <w:rPr>
-          <w:rFonts w:ascii="Consolas" w:hAnsi="Consolas" w:cs="Consolas"/>
-          <w:color w:val="808080"/>
+        <w:t>(</w:t>
+      </w:r>
+      <w:r>
+        <w:rPr>
+          <w:rFonts w:ascii="Consolas" w:hAnsi="Consolas" w:cs="Consolas"/>
+          <w:color w:val="000000"/>
           <w:kern w:val="0"/>
           <w:sz w:val="18"/>
           <w:szCs w:val="18"/>
         </w:rPr>
-        <w:t>(</w:t>
-      </w:r>
-      <w:r>
-        <w:rPr>
-          <w:rFonts w:ascii="Consolas" w:hAnsi="Consolas" w:cs="Consolas"/>
-          <w:color w:val="000000"/>
+        <w:t>quantity</w:t>
+      </w:r>
+      <w:r>
+        <w:rPr>
+          <w:rFonts w:ascii="Consolas" w:hAnsi="Consolas" w:cs="Consolas"/>
+          <w:color w:val="808080"/>
           <w:kern w:val="0"/>
           <w:sz w:val="18"/>
           <w:szCs w:val="18"/>
         </w:rPr>
-        <w:t>quantity</w:t>
-      </w:r>
-      <w:r>
-        <w:rPr>
-          <w:rFonts w:ascii="Consolas" w:hAnsi="Consolas" w:cs="Consolas"/>
-          <w:color w:val="808080"/>
+        <w:t>)</w:t>
+      </w:r>
+      <w:r>
+        <w:rPr>
+          <w:rFonts w:ascii="Consolas" w:hAnsi="Consolas" w:cs="Consolas"/>
+          <w:color w:val="000000"/>
           <w:kern w:val="0"/>
           <w:sz w:val="18"/>
           <w:szCs w:val="18"/>
         </w:rPr>
-        <w:t>)</w:t>
-      </w:r>
-      <w:r>
-        <w:rPr>
-          <w:rFonts w:ascii="Consolas" w:hAnsi="Consolas" w:cs="Consolas"/>
-          <w:color w:val="000000"/>
+        <w:t xml:space="preserve"> </w:t>
+      </w:r>
+      <w:r>
+        <w:rPr>
+          <w:rFonts w:ascii="Consolas" w:hAnsi="Consolas" w:cs="Consolas"/>
+          <w:color w:val="0000FF"/>
           <w:kern w:val="0"/>
           <w:sz w:val="18"/>
           <w:szCs w:val="18"/>
         </w:rPr>
-        <w:t xml:space="preserve"> </w:t>
-      </w:r>
-      <w:r>
-        <w:rPr>
-          <w:rFonts w:ascii="Consolas" w:hAnsi="Consolas" w:cs="Consolas"/>
-          <w:color w:val="0000FF"/>
+        <w:t>as</w:t>
+      </w:r>
+      <w:r>
+        <w:rPr>
+          <w:rFonts w:ascii="Consolas" w:hAnsi="Consolas" w:cs="Consolas"/>
+          <w:color w:val="000000"/>
           <w:kern w:val="0"/>
           <w:sz w:val="18"/>
           <w:szCs w:val="18"/>
         </w:rPr>
-        <w:t>as</w:t>
-      </w:r>
-      <w:r>
-        <w:rPr>
-          <w:rFonts w:ascii="Consolas" w:hAnsi="Consolas" w:cs="Consolas"/>
-          <w:color w:val="000000"/>
-          <w:kern w:val="0"/>
-          <w:sz w:val="18"/>
-          <w:szCs w:val="18"/>
-        </w:rPr>
-        <w:t xml:space="preserve"> </w:t>
-      </w:r>
-      <w:proofErr w:type="spellStart"/>
-      <w:r>
-        <w:rPr>
-          <w:rFonts w:ascii="Consolas" w:hAnsi="Consolas" w:cs="Consolas"/>
-          <w:color w:val="000000"/>
-          <w:kern w:val="0"/>
-          <w:sz w:val="18"/>
-          <w:szCs w:val="18"/>
-        </w:rPr>
-        <w:t>Total_Quantity_Sold</w:t>
-      </w:r>
-      <w:proofErr w:type="spellEnd"/>
+        <w:t xml:space="preserve"> Total_Quantity_Sold</w:t>
+      </w:r>
     </w:p>
     <w:p>
       <w:pPr>
@@ -5654,20 +4955,8 @@
           <w:sz w:val="18"/>
           <w:szCs w:val="18"/>
         </w:rPr>
-        <w:t xml:space="preserve"> </w:t>
-      </w:r>
-      <w:proofErr w:type="spellStart"/>
-      <w:r>
-        <w:rPr>
-          <w:rFonts w:ascii="Consolas" w:hAnsi="Consolas" w:cs="Consolas"/>
-          <w:color w:val="000000"/>
-          <w:kern w:val="0"/>
-          <w:sz w:val="18"/>
-          <w:szCs w:val="18"/>
-        </w:rPr>
-        <w:t>pizza_sales</w:t>
-      </w:r>
-      <w:proofErr w:type="spellEnd"/>
+        <w:t xml:space="preserve"> pizza_sales</w:t>
+      </w:r>
     </w:p>
     <w:p>
       <w:pPr>
@@ -5723,7 +5012,6 @@
         </w:rPr>
         <w:t>(</w:t>
       </w:r>
-      <w:proofErr w:type="spellStart"/>
       <w:r>
         <w:rPr>
           <w:rFonts w:ascii="Consolas" w:hAnsi="Consolas" w:cs="Consolas"/>
@@ -5734,7 +5022,6 @@
         </w:rPr>
         <w:t>order_date</w:t>
       </w:r>
-      <w:proofErr w:type="spellEnd"/>
       <w:r>
         <w:rPr>
           <w:rFonts w:ascii="Consolas" w:hAnsi="Consolas" w:cs="Consolas"/>
@@ -5828,93 +5115,59 @@
           <w:sz w:val="18"/>
           <w:szCs w:val="18"/>
         </w:rPr>
-        <w:t xml:space="preserve"> </w:t>
-      </w:r>
-      <w:proofErr w:type="spellStart"/>
-      <w:r>
-        <w:rPr>
-          <w:rFonts w:ascii="Consolas" w:hAnsi="Consolas" w:cs="Consolas"/>
-          <w:color w:val="000000"/>
+        <w:t xml:space="preserve"> pizza_category</w:t>
+      </w:r>
+    </w:p>
+    <w:p>
+      <w:pPr>
+        <w:spacing w:line="360" w:lineRule="auto"/>
+        <w:rPr>
+          <w:rFonts w:ascii="Consolas" w:hAnsi="Consolas" w:cs="Consolas"/>
+          <w:color w:val="0000FF"/>
+          <w:kern w:val="0"/>
+          <w:sz w:val="20"/>
+          <w:szCs w:val="20"/>
+        </w:rPr>
+      </w:pPr>
+      <w:r>
+        <w:rPr>
+          <w:rFonts w:ascii="Consolas" w:hAnsi="Consolas" w:cs="Consolas"/>
+          <w:color w:val="0000FF"/>
           <w:kern w:val="0"/>
           <w:sz w:val="18"/>
           <w:szCs w:val="18"/>
         </w:rPr>
-        <w:t>pizza_category</w:t>
-      </w:r>
-      <w:proofErr w:type="spellEnd"/>
-    </w:p>
-    <w:p>
-      <w:pPr>
-        <w:spacing w:line="360" w:lineRule="auto"/>
-        <w:rPr>
-          <w:rFonts w:ascii="Consolas" w:hAnsi="Consolas" w:cs="Consolas"/>
-          <w:color w:val="0000FF"/>
-          <w:kern w:val="0"/>
-          <w:sz w:val="20"/>
-          <w:szCs w:val="20"/>
-        </w:rPr>
-      </w:pPr>
-      <w:r>
-        <w:rPr>
-          <w:rFonts w:ascii="Consolas" w:hAnsi="Consolas" w:cs="Consolas"/>
-          <w:color w:val="0000FF"/>
+        <w:t>ORDER</w:t>
+      </w:r>
+      <w:r>
+        <w:rPr>
+          <w:rFonts w:ascii="Consolas" w:hAnsi="Consolas" w:cs="Consolas"/>
+          <w:color w:val="000000"/>
           <w:kern w:val="0"/>
           <w:sz w:val="18"/>
           <w:szCs w:val="18"/>
         </w:rPr>
-        <w:t>ORDER</w:t>
-      </w:r>
-      <w:r>
-        <w:rPr>
-          <w:rFonts w:ascii="Consolas" w:hAnsi="Consolas" w:cs="Consolas"/>
-          <w:color w:val="000000"/>
+        <w:t xml:space="preserve"> </w:t>
+      </w:r>
+      <w:r>
+        <w:rPr>
+          <w:rFonts w:ascii="Consolas" w:hAnsi="Consolas" w:cs="Consolas"/>
+          <w:color w:val="0000FF"/>
           <w:kern w:val="0"/>
           <w:sz w:val="18"/>
           <w:szCs w:val="18"/>
         </w:rPr>
-        <w:t xml:space="preserve"> </w:t>
-      </w:r>
-      <w:r>
-        <w:rPr>
-          <w:rFonts w:ascii="Consolas" w:hAnsi="Consolas" w:cs="Consolas"/>
-          <w:color w:val="0000FF"/>
+        <w:t>BY</w:t>
+      </w:r>
+      <w:r>
+        <w:rPr>
+          <w:rFonts w:ascii="Consolas" w:hAnsi="Consolas" w:cs="Consolas"/>
+          <w:color w:val="000000"/>
           <w:kern w:val="0"/>
           <w:sz w:val="18"/>
           <w:szCs w:val="18"/>
         </w:rPr>
-        <w:t>BY</w:t>
-      </w:r>
-      <w:r>
-        <w:rPr>
-          <w:rFonts w:ascii="Consolas" w:hAnsi="Consolas" w:cs="Consolas"/>
-          <w:color w:val="000000"/>
-          <w:kern w:val="0"/>
-          <w:sz w:val="18"/>
-          <w:szCs w:val="18"/>
-        </w:rPr>
-        <w:t xml:space="preserve"> </w:t>
-      </w:r>
-      <w:proofErr w:type="spellStart"/>
-      <w:r>
-        <w:rPr>
-          <w:rFonts w:ascii="Consolas" w:hAnsi="Consolas" w:cs="Consolas"/>
-          <w:color w:val="000000"/>
-          <w:kern w:val="0"/>
-          <w:sz w:val="18"/>
-          <w:szCs w:val="18"/>
-        </w:rPr>
-        <w:t>Total_Quantity_Sold</w:t>
-      </w:r>
-      <w:proofErr w:type="spellEnd"/>
-      <w:r>
-        <w:rPr>
-          <w:rFonts w:ascii="Consolas" w:hAnsi="Consolas" w:cs="Consolas"/>
-          <w:color w:val="000000"/>
-          <w:kern w:val="0"/>
-          <w:sz w:val="18"/>
-          <w:szCs w:val="18"/>
-        </w:rPr>
-        <w:t xml:space="preserve"> </w:t>
+        <w:t xml:space="preserve"> Total_Quantity_Sold </w:t>
       </w:r>
       <w:r>
         <w:rPr>
@@ -6000,7 +5253,7 @@
                     <pic:cNvPicPr/>
                   </pic:nvPicPr>
                   <pic:blipFill>
-                    <a:blip r:embed="rId14"/>
+                    <a:blip r:embed="rId15"/>
                     <a:stretch>
                       <a:fillRect/>
                     </a:stretch>
@@ -6124,20 +5377,8 @@
           <w:sz w:val="20"/>
           <w:szCs w:val="20"/>
         </w:rPr>
-        <w:t xml:space="preserve"> 5 </w:t>
-      </w:r>
-      <w:proofErr w:type="spellStart"/>
-      <w:r>
-        <w:rPr>
-          <w:rFonts w:ascii="Consolas" w:hAnsi="Consolas" w:cs="Consolas"/>
-          <w:color w:val="000000"/>
-          <w:kern w:val="0"/>
-          <w:sz w:val="20"/>
-          <w:szCs w:val="20"/>
-        </w:rPr>
-        <w:t>pizza_name</w:t>
-      </w:r>
-      <w:proofErr w:type="spellEnd"/>
+        <w:t xml:space="preserve"> 5 pizza_name</w:t>
+      </w:r>
       <w:r>
         <w:rPr>
           <w:rFonts w:ascii="Consolas" w:hAnsi="Consolas" w:cs="Consolas"/>
@@ -6178,7 +5419,6 @@
         </w:rPr>
         <w:t>(</w:t>
       </w:r>
-      <w:proofErr w:type="spellStart"/>
       <w:r>
         <w:rPr>
           <w:rFonts w:ascii="Consolas" w:hAnsi="Consolas" w:cs="Consolas"/>
@@ -6189,7 +5429,6 @@
         </w:rPr>
         <w:t>total_price</w:t>
       </w:r>
-      <w:proofErr w:type="spellEnd"/>
       <w:r>
         <w:rPr>
           <w:rFonts w:ascii="Consolas" w:hAnsi="Consolas" w:cs="Consolas"/>
@@ -6228,20 +5467,8 @@
           <w:sz w:val="20"/>
           <w:szCs w:val="20"/>
         </w:rPr>
-        <w:t xml:space="preserve"> </w:t>
-      </w:r>
-      <w:proofErr w:type="spellStart"/>
-      <w:r>
-        <w:rPr>
-          <w:rFonts w:ascii="Consolas" w:hAnsi="Consolas" w:cs="Consolas"/>
-          <w:color w:val="000000"/>
-          <w:kern w:val="0"/>
-          <w:sz w:val="20"/>
-          <w:szCs w:val="20"/>
-        </w:rPr>
-        <w:t>Total_Revenue</w:t>
-      </w:r>
-      <w:proofErr w:type="spellEnd"/>
+        <w:t xml:space="preserve"> Total_Revenue</w:t>
+      </w:r>
     </w:p>
     <w:p>
       <w:pPr>
@@ -6275,20 +5502,8 @@
           <w:sz w:val="20"/>
           <w:szCs w:val="20"/>
         </w:rPr>
-        <w:t xml:space="preserve"> </w:t>
-      </w:r>
-      <w:proofErr w:type="spellStart"/>
-      <w:r>
-        <w:rPr>
-          <w:rFonts w:ascii="Consolas" w:hAnsi="Consolas" w:cs="Consolas"/>
-          <w:color w:val="000000"/>
-          <w:kern w:val="0"/>
-          <w:sz w:val="20"/>
-          <w:szCs w:val="20"/>
-        </w:rPr>
-        <w:t>pizza_sales</w:t>
-      </w:r>
-      <w:proofErr w:type="spellEnd"/>
+        <w:t xml:space="preserve"> pizza_sales</w:t>
+      </w:r>
     </w:p>
     <w:p>
       <w:pPr>
@@ -6342,20 +5557,8 @@
           <w:sz w:val="20"/>
           <w:szCs w:val="20"/>
         </w:rPr>
-        <w:t xml:space="preserve"> </w:t>
-      </w:r>
-      <w:proofErr w:type="spellStart"/>
-      <w:r>
-        <w:rPr>
-          <w:rFonts w:ascii="Consolas" w:hAnsi="Consolas" w:cs="Consolas"/>
-          <w:color w:val="000000"/>
-          <w:kern w:val="0"/>
-          <w:sz w:val="20"/>
-          <w:szCs w:val="20"/>
-        </w:rPr>
-        <w:t>pizza_name</w:t>
-      </w:r>
-      <w:proofErr w:type="spellEnd"/>
+        <w:t xml:space="preserve"> pizza_name</w:t>
+      </w:r>
     </w:p>
     <w:p>
       <w:pPr>
@@ -6406,29 +5609,7 @@
           <w:sz w:val="20"/>
           <w:szCs w:val="20"/>
         </w:rPr>
-        <w:t xml:space="preserve"> </w:t>
-      </w:r>
-      <w:proofErr w:type="spellStart"/>
-      <w:r>
-        <w:rPr>
-          <w:rFonts w:ascii="Consolas" w:hAnsi="Consolas" w:cs="Consolas"/>
-          <w:color w:val="000000"/>
-          <w:kern w:val="0"/>
-          <w:sz w:val="20"/>
-          <w:szCs w:val="20"/>
-        </w:rPr>
-        <w:t>Total_Revenue</w:t>
-      </w:r>
-      <w:proofErr w:type="spellEnd"/>
-      <w:r>
-        <w:rPr>
-          <w:rFonts w:ascii="Consolas" w:hAnsi="Consolas" w:cs="Consolas"/>
-          <w:color w:val="000000"/>
-          <w:kern w:val="0"/>
-          <w:sz w:val="20"/>
-          <w:szCs w:val="20"/>
-        </w:rPr>
-        <w:t xml:space="preserve"> </w:t>
+        <w:t xml:space="preserve"> Total_Revenue </w:t>
       </w:r>
       <w:r>
         <w:rPr>
@@ -6478,7 +5659,7 @@
                     <pic:cNvPicPr/>
                   </pic:nvPicPr>
                   <pic:blipFill>
-                    <a:blip r:embed="rId15"/>
+                    <a:blip r:embed="rId16"/>
                     <a:stretch>
                       <a:fillRect/>
                     </a:stretch>
@@ -6588,20 +5769,8 @@
           <w:sz w:val="20"/>
           <w:szCs w:val="20"/>
         </w:rPr>
-        <w:t xml:space="preserve"> 5 </w:t>
-      </w:r>
-      <w:proofErr w:type="spellStart"/>
-      <w:r>
-        <w:rPr>
-          <w:rFonts w:ascii="Consolas" w:hAnsi="Consolas" w:cs="Consolas"/>
-          <w:color w:val="000000"/>
-          <w:kern w:val="0"/>
-          <w:sz w:val="20"/>
-          <w:szCs w:val="20"/>
-        </w:rPr>
-        <w:t>pizza_name</w:t>
-      </w:r>
-      <w:proofErr w:type="spellEnd"/>
+        <w:t xml:space="preserve"> 5 pizza_name</w:t>
+      </w:r>
       <w:r>
         <w:rPr>
           <w:rFonts w:ascii="Consolas" w:hAnsi="Consolas" w:cs="Consolas"/>
@@ -6642,7 +5811,6 @@
         </w:rPr>
         <w:t>(</w:t>
       </w:r>
-      <w:proofErr w:type="spellStart"/>
       <w:r>
         <w:rPr>
           <w:rFonts w:ascii="Consolas" w:hAnsi="Consolas" w:cs="Consolas"/>
@@ -6653,7 +5821,6 @@
         </w:rPr>
         <w:t>total_price</w:t>
       </w:r>
-      <w:proofErr w:type="spellEnd"/>
       <w:r>
         <w:rPr>
           <w:rFonts w:ascii="Consolas" w:hAnsi="Consolas" w:cs="Consolas"/>
@@ -6692,20 +5859,8 @@
           <w:sz w:val="20"/>
           <w:szCs w:val="20"/>
         </w:rPr>
-        <w:t xml:space="preserve"> </w:t>
-      </w:r>
-      <w:proofErr w:type="spellStart"/>
-      <w:r>
-        <w:rPr>
-          <w:rFonts w:ascii="Consolas" w:hAnsi="Consolas" w:cs="Consolas"/>
-          <w:color w:val="000000"/>
-          <w:kern w:val="0"/>
-          <w:sz w:val="20"/>
-          <w:szCs w:val="20"/>
-        </w:rPr>
-        <w:t>Total_Revenue</w:t>
-      </w:r>
-      <w:proofErr w:type="spellEnd"/>
+        <w:t xml:space="preserve"> Total_Revenue</w:t>
+      </w:r>
     </w:p>
     <w:p>
       <w:pPr>
@@ -6739,20 +5894,8 @@
           <w:sz w:val="20"/>
           <w:szCs w:val="20"/>
         </w:rPr>
-        <w:t xml:space="preserve"> </w:t>
-      </w:r>
-      <w:proofErr w:type="spellStart"/>
-      <w:r>
-        <w:rPr>
-          <w:rFonts w:ascii="Consolas" w:hAnsi="Consolas" w:cs="Consolas"/>
-          <w:color w:val="000000"/>
-          <w:kern w:val="0"/>
-          <w:sz w:val="20"/>
-          <w:szCs w:val="20"/>
-        </w:rPr>
-        <w:t>pizza_sales</w:t>
-      </w:r>
-      <w:proofErr w:type="spellEnd"/>
+        <w:t xml:space="preserve"> pizza_sales</w:t>
+      </w:r>
     </w:p>
     <w:p>
       <w:pPr>
@@ -6806,20 +5949,8 @@
           <w:sz w:val="20"/>
           <w:szCs w:val="20"/>
         </w:rPr>
-        <w:t xml:space="preserve"> </w:t>
-      </w:r>
-      <w:proofErr w:type="spellStart"/>
-      <w:r>
-        <w:rPr>
-          <w:rFonts w:ascii="Consolas" w:hAnsi="Consolas" w:cs="Consolas"/>
-          <w:color w:val="000000"/>
-          <w:kern w:val="0"/>
-          <w:sz w:val="20"/>
-          <w:szCs w:val="20"/>
-        </w:rPr>
-        <w:t>pizza_name</w:t>
-      </w:r>
-      <w:proofErr w:type="spellEnd"/>
+        <w:t xml:space="preserve"> pizza_name</w:t>
+      </w:r>
     </w:p>
     <w:p>
       <w:pPr>
@@ -6870,29 +6001,7 @@
           <w:sz w:val="20"/>
           <w:szCs w:val="20"/>
         </w:rPr>
-        <w:t xml:space="preserve"> </w:t>
-      </w:r>
-      <w:proofErr w:type="spellStart"/>
-      <w:r>
-        <w:rPr>
-          <w:rFonts w:ascii="Consolas" w:hAnsi="Consolas" w:cs="Consolas"/>
-          <w:color w:val="000000"/>
-          <w:kern w:val="0"/>
-          <w:sz w:val="20"/>
-          <w:szCs w:val="20"/>
-        </w:rPr>
-        <w:t>Total_Revenue</w:t>
-      </w:r>
-      <w:proofErr w:type="spellEnd"/>
-      <w:r>
-        <w:rPr>
-          <w:rFonts w:ascii="Consolas" w:hAnsi="Consolas" w:cs="Consolas"/>
-          <w:color w:val="000000"/>
-          <w:kern w:val="0"/>
-          <w:sz w:val="20"/>
-          <w:szCs w:val="20"/>
-        </w:rPr>
-        <w:t xml:space="preserve"> </w:t>
+        <w:t xml:space="preserve"> Total_Revenue </w:t>
       </w:r>
       <w:r>
         <w:rPr>
@@ -6942,7 +6051,7 @@
                     <pic:cNvPicPr/>
                   </pic:nvPicPr>
                   <pic:blipFill>
-                    <a:blip r:embed="rId16"/>
+                    <a:blip r:embed="rId17"/>
                     <a:stretch>
                       <a:fillRect/>
                     </a:stretch>
@@ -7058,20 +6167,8 @@
           <w:sz w:val="20"/>
           <w:szCs w:val="20"/>
         </w:rPr>
-        <w:t xml:space="preserve"> 5 </w:t>
-      </w:r>
-      <w:proofErr w:type="spellStart"/>
-      <w:r>
-        <w:rPr>
-          <w:rFonts w:ascii="Consolas" w:hAnsi="Consolas" w:cs="Consolas"/>
-          <w:color w:val="000000"/>
-          <w:kern w:val="0"/>
-          <w:sz w:val="20"/>
-          <w:szCs w:val="20"/>
-        </w:rPr>
-        <w:t>pizza_name</w:t>
-      </w:r>
-      <w:proofErr w:type="spellEnd"/>
+        <w:t xml:space="preserve"> 5 pizza_name</w:t>
+      </w:r>
       <w:r>
         <w:rPr>
           <w:rFonts w:ascii="Consolas" w:hAnsi="Consolas" w:cs="Consolas"/>
@@ -7160,20 +6257,8 @@
           <w:sz w:val="20"/>
           <w:szCs w:val="20"/>
         </w:rPr>
-        <w:t xml:space="preserve"> </w:t>
-      </w:r>
-      <w:proofErr w:type="spellStart"/>
-      <w:r>
-        <w:rPr>
-          <w:rFonts w:ascii="Consolas" w:hAnsi="Consolas" w:cs="Consolas"/>
-          <w:color w:val="000000"/>
-          <w:kern w:val="0"/>
-          <w:sz w:val="20"/>
-          <w:szCs w:val="20"/>
-        </w:rPr>
-        <w:t>Total_Pizza_Sold</w:t>
-      </w:r>
-      <w:proofErr w:type="spellEnd"/>
+        <w:t xml:space="preserve"> Total_Pizza_Sold</w:t>
+      </w:r>
     </w:p>
     <w:p>
       <w:pPr>
@@ -7207,20 +6292,8 @@
           <w:sz w:val="20"/>
           <w:szCs w:val="20"/>
         </w:rPr>
-        <w:t xml:space="preserve"> </w:t>
-      </w:r>
-      <w:proofErr w:type="spellStart"/>
-      <w:r>
-        <w:rPr>
-          <w:rFonts w:ascii="Consolas" w:hAnsi="Consolas" w:cs="Consolas"/>
-          <w:color w:val="000000"/>
-          <w:kern w:val="0"/>
-          <w:sz w:val="20"/>
-          <w:szCs w:val="20"/>
-        </w:rPr>
-        <w:t>pizza_sales</w:t>
-      </w:r>
-      <w:proofErr w:type="spellEnd"/>
+        <w:t xml:space="preserve"> pizza_sales</w:t>
+      </w:r>
     </w:p>
     <w:p>
       <w:pPr>
@@ -7274,20 +6347,8 @@
           <w:sz w:val="20"/>
           <w:szCs w:val="20"/>
         </w:rPr>
-        <w:t xml:space="preserve"> </w:t>
-      </w:r>
-      <w:proofErr w:type="spellStart"/>
-      <w:r>
-        <w:rPr>
-          <w:rFonts w:ascii="Consolas" w:hAnsi="Consolas" w:cs="Consolas"/>
-          <w:color w:val="000000"/>
-          <w:kern w:val="0"/>
-          <w:sz w:val="20"/>
-          <w:szCs w:val="20"/>
-        </w:rPr>
-        <w:t>pizza_name</w:t>
-      </w:r>
-      <w:proofErr w:type="spellEnd"/>
+        <w:t xml:space="preserve"> pizza_name</w:t>
+      </w:r>
     </w:p>
     <w:p>
       <w:pPr>
@@ -7338,29 +6399,7 @@
           <w:sz w:val="20"/>
           <w:szCs w:val="20"/>
         </w:rPr>
-        <w:t xml:space="preserve"> </w:t>
-      </w:r>
-      <w:proofErr w:type="spellStart"/>
-      <w:r>
-        <w:rPr>
-          <w:rFonts w:ascii="Consolas" w:hAnsi="Consolas" w:cs="Consolas"/>
-          <w:color w:val="000000"/>
-          <w:kern w:val="0"/>
-          <w:sz w:val="20"/>
-          <w:szCs w:val="20"/>
-        </w:rPr>
-        <w:t>Total_Pizza_Sold</w:t>
-      </w:r>
-      <w:proofErr w:type="spellEnd"/>
-      <w:r>
-        <w:rPr>
-          <w:rFonts w:ascii="Consolas" w:hAnsi="Consolas" w:cs="Consolas"/>
-          <w:color w:val="000000"/>
-          <w:kern w:val="0"/>
-          <w:sz w:val="20"/>
-          <w:szCs w:val="20"/>
-        </w:rPr>
-        <w:t xml:space="preserve"> </w:t>
+        <w:t xml:space="preserve"> Total_Pizza_Sold </w:t>
       </w:r>
       <w:r>
         <w:rPr>
@@ -7445,7 +6484,7 @@
                     <pic:cNvPicPr/>
                   </pic:nvPicPr>
                   <pic:blipFill>
-                    <a:blip r:embed="rId17"/>
+                    <a:blip r:embed="rId18"/>
                     <a:stretch>
                       <a:fillRect/>
                     </a:stretch>
@@ -7550,20 +6589,8 @@
           <w:sz w:val="20"/>
           <w:szCs w:val="20"/>
         </w:rPr>
-        <w:t xml:space="preserve"> 5 </w:t>
-      </w:r>
-      <w:proofErr w:type="spellStart"/>
-      <w:r>
-        <w:rPr>
-          <w:rFonts w:ascii="Consolas" w:hAnsi="Consolas" w:cs="Consolas"/>
-          <w:color w:val="000000"/>
-          <w:kern w:val="0"/>
-          <w:sz w:val="20"/>
-          <w:szCs w:val="20"/>
-        </w:rPr>
-        <w:t>pizza_name</w:t>
-      </w:r>
-      <w:proofErr w:type="spellEnd"/>
+        <w:t xml:space="preserve"> 5 pizza_name</w:t>
+      </w:r>
       <w:r>
         <w:rPr>
           <w:rFonts w:ascii="Consolas" w:hAnsi="Consolas" w:cs="Consolas"/>
@@ -7652,20 +6679,8 @@
           <w:sz w:val="20"/>
           <w:szCs w:val="20"/>
         </w:rPr>
-        <w:t xml:space="preserve"> </w:t>
-      </w:r>
-      <w:proofErr w:type="spellStart"/>
-      <w:r>
-        <w:rPr>
-          <w:rFonts w:ascii="Consolas" w:hAnsi="Consolas" w:cs="Consolas"/>
-          <w:color w:val="000000"/>
-          <w:kern w:val="0"/>
-          <w:sz w:val="20"/>
-          <w:szCs w:val="20"/>
-        </w:rPr>
-        <w:t>Total_Pizza_Sold</w:t>
-      </w:r>
-      <w:proofErr w:type="spellEnd"/>
+        <w:t xml:space="preserve"> Total_Pizza_Sold</w:t>
+      </w:r>
     </w:p>
     <w:p>
       <w:pPr>
@@ -7699,20 +6714,8 @@
           <w:sz w:val="20"/>
           <w:szCs w:val="20"/>
         </w:rPr>
-        <w:t xml:space="preserve"> </w:t>
-      </w:r>
-      <w:proofErr w:type="spellStart"/>
-      <w:r>
-        <w:rPr>
-          <w:rFonts w:ascii="Consolas" w:hAnsi="Consolas" w:cs="Consolas"/>
-          <w:color w:val="000000"/>
-          <w:kern w:val="0"/>
-          <w:sz w:val="20"/>
-          <w:szCs w:val="20"/>
-        </w:rPr>
-        <w:t>pizza_sales</w:t>
-      </w:r>
-      <w:proofErr w:type="spellEnd"/>
+        <w:t xml:space="preserve"> pizza_sales</w:t>
+      </w:r>
     </w:p>
     <w:p>
       <w:pPr>
@@ -7767,20 +6770,8 @@
           <w:sz w:val="20"/>
           <w:szCs w:val="20"/>
         </w:rPr>
-        <w:t xml:space="preserve"> </w:t>
-      </w:r>
-      <w:proofErr w:type="spellStart"/>
-      <w:r>
-        <w:rPr>
-          <w:rFonts w:ascii="Consolas" w:hAnsi="Consolas" w:cs="Consolas"/>
-          <w:color w:val="000000"/>
-          <w:kern w:val="0"/>
-          <w:sz w:val="20"/>
-          <w:szCs w:val="20"/>
-        </w:rPr>
-        <w:t>pizza_name</w:t>
-      </w:r>
-      <w:proofErr w:type="spellEnd"/>
+        <w:t xml:space="preserve"> pizza_name</w:t>
+      </w:r>
     </w:p>
     <w:p>
       <w:pPr>
@@ -7831,29 +6822,7 @@
           <w:sz w:val="20"/>
           <w:szCs w:val="20"/>
         </w:rPr>
-        <w:t xml:space="preserve"> </w:t>
-      </w:r>
-      <w:proofErr w:type="spellStart"/>
-      <w:r>
-        <w:rPr>
-          <w:rFonts w:ascii="Consolas" w:hAnsi="Consolas" w:cs="Consolas"/>
-          <w:color w:val="000000"/>
-          <w:kern w:val="0"/>
-          <w:sz w:val="20"/>
-          <w:szCs w:val="20"/>
-        </w:rPr>
-        <w:t>Total_Pizza_Sold</w:t>
-      </w:r>
-      <w:proofErr w:type="spellEnd"/>
-      <w:r>
-        <w:rPr>
-          <w:rFonts w:ascii="Consolas" w:hAnsi="Consolas" w:cs="Consolas"/>
-          <w:color w:val="000000"/>
-          <w:kern w:val="0"/>
-          <w:sz w:val="20"/>
-          <w:szCs w:val="20"/>
-        </w:rPr>
-        <w:t xml:space="preserve"> </w:t>
+        <w:t xml:space="preserve"> Total_Pizza_Sold </w:t>
       </w:r>
       <w:r>
         <w:rPr>
@@ -7938,7 +6907,7 @@
                     <pic:cNvPicPr/>
                   </pic:nvPicPr>
                   <pic:blipFill>
-                    <a:blip r:embed="rId18"/>
+                    <a:blip r:embed="rId19"/>
                     <a:stretch>
                       <a:fillRect/>
                     </a:stretch>
@@ -8038,20 +7007,8 @@
           <w:sz w:val="20"/>
           <w:szCs w:val="20"/>
         </w:rPr>
-        <w:t xml:space="preserve"> 5 </w:t>
-      </w:r>
-      <w:proofErr w:type="spellStart"/>
-      <w:r>
-        <w:rPr>
-          <w:rFonts w:ascii="Consolas" w:hAnsi="Consolas" w:cs="Consolas"/>
-          <w:color w:val="000000"/>
-          <w:kern w:val="0"/>
-          <w:sz w:val="20"/>
-          <w:szCs w:val="20"/>
-        </w:rPr>
-        <w:t>pizza_name</w:t>
-      </w:r>
-      <w:proofErr w:type="spellEnd"/>
+        <w:t xml:space="preserve"> 5 pizza_name</w:t>
+      </w:r>
       <w:r>
         <w:rPr>
           <w:rFonts w:ascii="Consolas" w:hAnsi="Consolas" w:cs="Consolas"/>
@@ -8110,20 +7067,8 @@
           <w:sz w:val="20"/>
           <w:szCs w:val="20"/>
         </w:rPr>
-        <w:t xml:space="preserve"> </w:t>
-      </w:r>
-      <w:proofErr w:type="spellStart"/>
-      <w:r>
-        <w:rPr>
-          <w:rFonts w:ascii="Consolas" w:hAnsi="Consolas" w:cs="Consolas"/>
-          <w:color w:val="000000"/>
-          <w:kern w:val="0"/>
-          <w:sz w:val="20"/>
-          <w:szCs w:val="20"/>
-        </w:rPr>
-        <w:t>order_id</w:t>
-      </w:r>
-      <w:proofErr w:type="spellEnd"/>
+        <w:t xml:space="preserve"> order_id</w:t>
+      </w:r>
       <w:r>
         <w:rPr>
           <w:rFonts w:ascii="Consolas" w:hAnsi="Consolas" w:cs="Consolas"/>
@@ -8162,20 +7107,8 @@
           <w:sz w:val="20"/>
           <w:szCs w:val="20"/>
         </w:rPr>
-        <w:t xml:space="preserve"> </w:t>
-      </w:r>
-      <w:proofErr w:type="spellStart"/>
-      <w:r>
-        <w:rPr>
-          <w:rFonts w:ascii="Consolas" w:hAnsi="Consolas" w:cs="Consolas"/>
-          <w:color w:val="000000"/>
-          <w:kern w:val="0"/>
-          <w:sz w:val="20"/>
-          <w:szCs w:val="20"/>
-        </w:rPr>
-        <w:t>Total_Orders</w:t>
-      </w:r>
-      <w:proofErr w:type="spellEnd"/>
+        <w:t xml:space="preserve"> Total_Orders</w:t>
+      </w:r>
     </w:p>
     <w:p>
       <w:pPr>
@@ -8209,20 +7142,8 @@
           <w:sz w:val="20"/>
           <w:szCs w:val="20"/>
         </w:rPr>
-        <w:t xml:space="preserve"> </w:t>
-      </w:r>
-      <w:proofErr w:type="spellStart"/>
-      <w:r>
-        <w:rPr>
-          <w:rFonts w:ascii="Consolas" w:hAnsi="Consolas" w:cs="Consolas"/>
-          <w:color w:val="000000"/>
-          <w:kern w:val="0"/>
-          <w:sz w:val="20"/>
-          <w:szCs w:val="20"/>
-        </w:rPr>
-        <w:t>pizza_sales</w:t>
-      </w:r>
-      <w:proofErr w:type="spellEnd"/>
+        <w:t xml:space="preserve"> pizza_sales</w:t>
+      </w:r>
     </w:p>
     <w:p>
       <w:pPr>
@@ -8276,20 +7197,8 @@
           <w:sz w:val="20"/>
           <w:szCs w:val="20"/>
         </w:rPr>
-        <w:t xml:space="preserve"> </w:t>
-      </w:r>
-      <w:proofErr w:type="spellStart"/>
-      <w:r>
-        <w:rPr>
-          <w:rFonts w:ascii="Consolas" w:hAnsi="Consolas" w:cs="Consolas"/>
-          <w:color w:val="000000"/>
-          <w:kern w:val="0"/>
-          <w:sz w:val="20"/>
-          <w:szCs w:val="20"/>
-        </w:rPr>
-        <w:t>pizza_name</w:t>
-      </w:r>
-      <w:proofErr w:type="spellEnd"/>
+        <w:t xml:space="preserve"> pizza_name</w:t>
+      </w:r>
     </w:p>
     <w:p>
       <w:pPr>
@@ -8343,29 +7252,7 @@
           <w:sz w:val="20"/>
           <w:szCs w:val="20"/>
         </w:rPr>
-        <w:t xml:space="preserve"> </w:t>
-      </w:r>
-      <w:proofErr w:type="spellStart"/>
-      <w:r>
-        <w:rPr>
-          <w:rFonts w:ascii="Consolas" w:hAnsi="Consolas" w:cs="Consolas"/>
-          <w:color w:val="000000"/>
-          <w:kern w:val="0"/>
-          <w:sz w:val="20"/>
-          <w:szCs w:val="20"/>
-        </w:rPr>
-        <w:t>Total_Orders</w:t>
-      </w:r>
-      <w:proofErr w:type="spellEnd"/>
-      <w:r>
-        <w:rPr>
-          <w:rFonts w:ascii="Consolas" w:hAnsi="Consolas" w:cs="Consolas"/>
-          <w:color w:val="000000"/>
-          <w:kern w:val="0"/>
-          <w:sz w:val="20"/>
-          <w:szCs w:val="20"/>
-        </w:rPr>
-        <w:t xml:space="preserve"> </w:t>
+        <w:t xml:space="preserve"> Total_Orders </w:t>
       </w:r>
       <w:r>
         <w:rPr>
@@ -8418,7 +7305,7 @@
                     <pic:cNvPicPr/>
                   </pic:nvPicPr>
                   <pic:blipFill>
-                    <a:blip r:embed="rId19"/>
+                    <a:blip r:embed="rId20"/>
                     <a:stretch>
                       <a:fillRect/>
                     </a:stretch>
@@ -8556,81 +7443,78 @@
           <w:sz w:val="18"/>
           <w:szCs w:val="18"/>
         </w:rPr>
-        <w:t xml:space="preserve"> 5 </w:t>
-      </w:r>
-      <w:proofErr w:type="spellStart"/>
-      <w:r>
-        <w:rPr>
-          <w:rFonts w:ascii="Consolas" w:hAnsi="Consolas" w:cs="Consolas"/>
-          <w:color w:val="000000"/>
+        <w:t xml:space="preserve"> 5 pizza_name</w:t>
+      </w:r>
+      <w:r>
+        <w:rPr>
+          <w:rFonts w:ascii="Consolas" w:hAnsi="Consolas" w:cs="Consolas"/>
+          <w:color w:val="808080"/>
           <w:kern w:val="0"/>
           <w:sz w:val="18"/>
           <w:szCs w:val="18"/>
         </w:rPr>
-        <w:t>pizza_name</w:t>
-      </w:r>
-      <w:proofErr w:type="spellEnd"/>
-      <w:r>
-        <w:rPr>
-          <w:rFonts w:ascii="Consolas" w:hAnsi="Consolas" w:cs="Consolas"/>
-          <w:color w:val="808080"/>
+        <w:t>,</w:t>
+      </w:r>
+      <w:r>
+        <w:rPr>
+          <w:rFonts w:ascii="Consolas" w:hAnsi="Consolas" w:cs="Consolas"/>
+          <w:color w:val="000000"/>
           <w:kern w:val="0"/>
           <w:sz w:val="18"/>
           <w:szCs w:val="18"/>
         </w:rPr>
-        <w:t>,</w:t>
-      </w:r>
-      <w:r>
-        <w:rPr>
-          <w:rFonts w:ascii="Consolas" w:hAnsi="Consolas" w:cs="Consolas"/>
-          <w:color w:val="000000"/>
+        <w:t xml:space="preserve"> </w:t>
+      </w:r>
+      <w:r>
+        <w:rPr>
+          <w:rFonts w:ascii="Consolas" w:hAnsi="Consolas" w:cs="Consolas"/>
+          <w:color w:val="FF00FF"/>
           <w:kern w:val="0"/>
           <w:sz w:val="18"/>
           <w:szCs w:val="18"/>
         </w:rPr>
-        <w:t xml:space="preserve"> </w:t>
-      </w:r>
-      <w:r>
-        <w:rPr>
-          <w:rFonts w:ascii="Consolas" w:hAnsi="Consolas" w:cs="Consolas"/>
-          <w:color w:val="FF00FF"/>
+        <w:t>COUNT</w:t>
+      </w:r>
+      <w:r>
+        <w:rPr>
+          <w:rFonts w:ascii="Consolas" w:hAnsi="Consolas" w:cs="Consolas"/>
+          <w:color w:val="808080"/>
           <w:kern w:val="0"/>
           <w:sz w:val="18"/>
           <w:szCs w:val="18"/>
         </w:rPr>
-        <w:t>COUNT</w:t>
-      </w:r>
-      <w:r>
-        <w:rPr>
-          <w:rFonts w:ascii="Consolas" w:hAnsi="Consolas" w:cs="Consolas"/>
-          <w:color w:val="808080"/>
+        <w:t>(</w:t>
+      </w:r>
+      <w:r>
+        <w:rPr>
+          <w:rFonts w:ascii="Consolas" w:hAnsi="Consolas" w:cs="Consolas"/>
+          <w:color w:val="0000FF"/>
           <w:kern w:val="0"/>
           <w:sz w:val="18"/>
           <w:szCs w:val="18"/>
         </w:rPr>
-        <w:t>(</w:t>
-      </w:r>
-      <w:r>
-        <w:rPr>
-          <w:rFonts w:ascii="Consolas" w:hAnsi="Consolas" w:cs="Consolas"/>
-          <w:color w:val="0000FF"/>
+        <w:t>DISTINCT</w:t>
+      </w:r>
+      <w:r>
+        <w:rPr>
+          <w:rFonts w:ascii="Consolas" w:hAnsi="Consolas" w:cs="Consolas"/>
+          <w:color w:val="000000"/>
           <w:kern w:val="0"/>
           <w:sz w:val="18"/>
           <w:szCs w:val="18"/>
         </w:rPr>
-        <w:t>DISTINCT</w:t>
-      </w:r>
-      <w:r>
-        <w:rPr>
-          <w:rFonts w:ascii="Consolas" w:hAnsi="Consolas" w:cs="Consolas"/>
-          <w:color w:val="000000"/>
+        <w:t xml:space="preserve"> order_id</w:t>
+      </w:r>
+      <w:r>
+        <w:rPr>
+          <w:rFonts w:ascii="Consolas" w:hAnsi="Consolas" w:cs="Consolas"/>
+          <w:color w:val="808080"/>
           <w:kern w:val="0"/>
           <w:sz w:val="18"/>
           <w:szCs w:val="18"/>
         </w:rPr>
-        <w:t xml:space="preserve"> </w:t>
-      </w:r>
-      <w:proofErr w:type="spellStart"/>
+        <w:t>)</w:t>
+      </w:r>
       <w:r>
         <w:rPr>
           <w:rFonts w:ascii="Consolas" w:hAnsi="Consolas" w:cs="Consolas"/>
@@ -8639,18 +7523,17 @@
           <w:sz w:val="18"/>
           <w:szCs w:val="18"/>
         </w:rPr>
-        <w:t>order_id</w:t>
-      </w:r>
-      <w:proofErr w:type="spellEnd"/>
-      <w:r>
-        <w:rPr>
-          <w:rFonts w:ascii="Consolas" w:hAnsi="Consolas" w:cs="Consolas"/>
-          <w:color w:val="808080"/>
+        <w:t xml:space="preserve"> </w:t>
+      </w:r>
+      <w:r>
+        <w:rPr>
+          <w:rFonts w:ascii="Consolas" w:hAnsi="Consolas" w:cs="Consolas"/>
+          <w:color w:val="0000FF"/>
           <w:kern w:val="0"/>
           <w:sz w:val="18"/>
           <w:szCs w:val="18"/>
         </w:rPr>
-        <w:t>)</w:t>
+        <w:t>AS</w:t>
       </w:r>
       <w:r>
         <w:rPr>
@@ -8660,40 +7543,8 @@
           <w:sz w:val="18"/>
           <w:szCs w:val="18"/>
         </w:rPr>
-        <w:t xml:space="preserve"> </w:t>
-      </w:r>
-      <w:r>
-        <w:rPr>
-          <w:rFonts w:ascii="Consolas" w:hAnsi="Consolas" w:cs="Consolas"/>
-          <w:color w:val="0000FF"/>
-          <w:kern w:val="0"/>
-          <w:sz w:val="18"/>
-          <w:szCs w:val="18"/>
-        </w:rPr>
-        <w:t>AS</w:t>
-      </w:r>
-      <w:r>
-        <w:rPr>
-          <w:rFonts w:ascii="Consolas" w:hAnsi="Consolas" w:cs="Consolas"/>
-          <w:color w:val="000000"/>
-          <w:kern w:val="0"/>
-          <w:sz w:val="18"/>
-          <w:szCs w:val="18"/>
-        </w:rPr>
-        <w:t xml:space="preserve"> </w:t>
-      </w:r>
-      <w:proofErr w:type="spellStart"/>
-      <w:r>
-        <w:rPr>
-          <w:rFonts w:ascii="Consolas" w:hAnsi="Consolas" w:cs="Consolas"/>
-          <w:color w:val="000000"/>
-          <w:kern w:val="0"/>
-          <w:sz w:val="18"/>
-          <w:szCs w:val="18"/>
-        </w:rPr>
-        <w:t>Total_Orders</w:t>
-      </w:r>
-      <w:proofErr w:type="spellEnd"/>
+        <w:t xml:space="preserve"> Total_Orders</w:t>
+      </w:r>
     </w:p>
     <w:p>
       <w:pPr>
@@ -8727,20 +7578,8 @@
           <w:sz w:val="18"/>
           <w:szCs w:val="18"/>
         </w:rPr>
-        <w:t xml:space="preserve"> </w:t>
-      </w:r>
-      <w:proofErr w:type="spellStart"/>
-      <w:r>
-        <w:rPr>
-          <w:rFonts w:ascii="Consolas" w:hAnsi="Consolas" w:cs="Consolas"/>
-          <w:color w:val="000000"/>
-          <w:kern w:val="0"/>
-          <w:sz w:val="18"/>
-          <w:szCs w:val="18"/>
-        </w:rPr>
-        <w:t>pizza_sales</w:t>
-      </w:r>
-      <w:proofErr w:type="spellEnd"/>
+        <w:t xml:space="preserve"> pizza_sales</w:t>
+      </w:r>
     </w:p>
     <w:p>
       <w:pPr>
@@ -8794,20 +7633,8 @@
           <w:sz w:val="18"/>
           <w:szCs w:val="18"/>
         </w:rPr>
-        <w:t xml:space="preserve"> </w:t>
-      </w:r>
-      <w:proofErr w:type="spellStart"/>
-      <w:r>
-        <w:rPr>
-          <w:rFonts w:ascii="Consolas" w:hAnsi="Consolas" w:cs="Consolas"/>
-          <w:color w:val="000000"/>
-          <w:kern w:val="0"/>
-          <w:sz w:val="18"/>
-          <w:szCs w:val="18"/>
-        </w:rPr>
-        <w:t>pizza_name</w:t>
-      </w:r>
-      <w:proofErr w:type="spellEnd"/>
+        <w:t xml:space="preserve"> pizza_name</w:t>
+      </w:r>
     </w:p>
     <w:p>
       <w:pPr>
@@ -8861,29 +7688,7 @@
           <w:sz w:val="18"/>
           <w:szCs w:val="18"/>
         </w:rPr>
-        <w:t xml:space="preserve"> </w:t>
-      </w:r>
-      <w:proofErr w:type="spellStart"/>
-      <w:r>
-        <w:rPr>
-          <w:rFonts w:ascii="Consolas" w:hAnsi="Consolas" w:cs="Consolas"/>
-          <w:color w:val="000000"/>
-          <w:kern w:val="0"/>
-          <w:sz w:val="18"/>
-          <w:szCs w:val="18"/>
-        </w:rPr>
-        <w:t>Total_Orders</w:t>
-      </w:r>
-      <w:proofErr w:type="spellEnd"/>
-      <w:r>
-        <w:rPr>
-          <w:rFonts w:ascii="Consolas" w:hAnsi="Consolas" w:cs="Consolas"/>
-          <w:color w:val="000000"/>
-          <w:kern w:val="0"/>
-          <w:sz w:val="18"/>
-          <w:szCs w:val="18"/>
-        </w:rPr>
-        <w:t xml:space="preserve"> </w:t>
+        <w:t xml:space="preserve"> Total_Orders </w:t>
       </w:r>
       <w:r>
         <w:rPr>
@@ -8939,7 +7744,7 @@
                     <pic:cNvPicPr/>
                   </pic:nvPicPr>
                   <pic:blipFill>
-                    <a:blip r:embed="rId20"/>
+                    <a:blip r:embed="rId21"/>
                     <a:stretch>
                       <a:fillRect/>
                     </a:stretch>
@@ -9029,23 +7834,7 @@
         </w:rPr>
       </w:pPr>
       <w:r>
-        <w:t xml:space="preserve">If you want to apply the </w:t>
-      </w:r>
-      <w:proofErr w:type="spellStart"/>
-      <w:r>
-        <w:t>pizza_category</w:t>
-      </w:r>
-      <w:proofErr w:type="spellEnd"/>
-      <w:r>
-        <w:t xml:space="preserve"> or </w:t>
-      </w:r>
-      <w:proofErr w:type="spellStart"/>
-      <w:r>
-        <w:t>pizza_size</w:t>
-      </w:r>
-      <w:proofErr w:type="spellEnd"/>
-      <w:r>
-        <w:t xml:space="preserve"> filters to the above queries you can use WHERE clause. Follow some of below examples</w:t>
+        <w:t>If you want to apply the pizza_category or pizza_size filters to the above queries you can use WHERE clause. Follow some of below examples</w:t>
       </w:r>
       <w:r>
         <w:rPr>
@@ -9107,20 +7896,8 @@
           <w:sz w:val="20"/>
           <w:szCs w:val="20"/>
         </w:rPr>
-        <w:t xml:space="preserve"> 5 </w:t>
-      </w:r>
-      <w:proofErr w:type="spellStart"/>
-      <w:r>
-        <w:rPr>
-          <w:rFonts w:ascii="Consolas" w:hAnsi="Consolas" w:cs="Consolas"/>
-          <w:color w:val="000000"/>
-          <w:kern w:val="0"/>
-          <w:sz w:val="20"/>
-          <w:szCs w:val="20"/>
-        </w:rPr>
-        <w:t>pizza_name</w:t>
-      </w:r>
-      <w:proofErr w:type="spellEnd"/>
+        <w:t xml:space="preserve"> 5 pizza_name</w:t>
+      </w:r>
       <w:r>
         <w:rPr>
           <w:rFonts w:ascii="Consolas" w:hAnsi="Consolas" w:cs="Consolas"/>
@@ -9179,20 +7956,8 @@
           <w:sz w:val="20"/>
           <w:szCs w:val="20"/>
         </w:rPr>
-        <w:t xml:space="preserve"> </w:t>
-      </w:r>
-      <w:proofErr w:type="spellStart"/>
-      <w:r>
-        <w:rPr>
-          <w:rFonts w:ascii="Consolas" w:hAnsi="Consolas" w:cs="Consolas"/>
-          <w:color w:val="000000"/>
-          <w:kern w:val="0"/>
-          <w:sz w:val="20"/>
-          <w:szCs w:val="20"/>
-        </w:rPr>
-        <w:t>order_id</w:t>
-      </w:r>
-      <w:proofErr w:type="spellEnd"/>
+        <w:t xml:space="preserve"> order_id</w:t>
+      </w:r>
       <w:r>
         <w:rPr>
           <w:rFonts w:ascii="Consolas" w:hAnsi="Consolas" w:cs="Consolas"/>
@@ -9231,20 +7996,8 @@
           <w:sz w:val="20"/>
           <w:szCs w:val="20"/>
         </w:rPr>
-        <w:t xml:space="preserve"> </w:t>
-      </w:r>
-      <w:proofErr w:type="spellStart"/>
-      <w:r>
-        <w:rPr>
-          <w:rFonts w:ascii="Consolas" w:hAnsi="Consolas" w:cs="Consolas"/>
-          <w:color w:val="000000"/>
-          <w:kern w:val="0"/>
-          <w:sz w:val="20"/>
-          <w:szCs w:val="20"/>
-        </w:rPr>
-        <w:t>Total_Orders</w:t>
-      </w:r>
-      <w:proofErr w:type="spellEnd"/>
+        <w:t xml:space="preserve"> Total_Orders</w:t>
+      </w:r>
     </w:p>
     <w:p>
       <w:pPr>
@@ -9278,20 +8031,8 @@
           <w:sz w:val="20"/>
           <w:szCs w:val="20"/>
         </w:rPr>
-        <w:t xml:space="preserve"> </w:t>
-      </w:r>
-      <w:proofErr w:type="spellStart"/>
-      <w:r>
-        <w:rPr>
-          <w:rFonts w:ascii="Consolas" w:hAnsi="Consolas" w:cs="Consolas"/>
-          <w:color w:val="000000"/>
-          <w:kern w:val="0"/>
-          <w:sz w:val="20"/>
-          <w:szCs w:val="20"/>
-        </w:rPr>
-        <w:t>pizza_sales</w:t>
-      </w:r>
-      <w:proofErr w:type="spellEnd"/>
+        <w:t xml:space="preserve"> pizza_sales</w:t>
+      </w:r>
     </w:p>
     <w:p>
       <w:pPr>
@@ -9325,29 +8066,7 @@
           <w:sz w:val="20"/>
           <w:szCs w:val="20"/>
         </w:rPr>
-        <w:t xml:space="preserve"> </w:t>
-      </w:r>
-      <w:proofErr w:type="spellStart"/>
-      <w:r>
-        <w:rPr>
-          <w:rFonts w:ascii="Consolas" w:hAnsi="Consolas" w:cs="Consolas"/>
-          <w:color w:val="000000"/>
-          <w:kern w:val="0"/>
-          <w:sz w:val="20"/>
-          <w:szCs w:val="20"/>
-        </w:rPr>
-        <w:t>pizza_category</w:t>
-      </w:r>
-      <w:proofErr w:type="spellEnd"/>
-      <w:r>
-        <w:rPr>
-          <w:rFonts w:ascii="Consolas" w:hAnsi="Consolas" w:cs="Consolas"/>
-          <w:color w:val="000000"/>
-          <w:kern w:val="0"/>
-          <w:sz w:val="20"/>
-          <w:szCs w:val="20"/>
-        </w:rPr>
-        <w:t xml:space="preserve"> </w:t>
+        <w:t xml:space="preserve"> pizza_category </w:t>
       </w:r>
       <w:r>
         <w:rPr>
@@ -9432,20 +8151,8 @@
           <w:sz w:val="20"/>
           <w:szCs w:val="20"/>
         </w:rPr>
-        <w:t xml:space="preserve"> </w:t>
-      </w:r>
-      <w:proofErr w:type="spellStart"/>
-      <w:r>
-        <w:rPr>
-          <w:rFonts w:ascii="Consolas" w:hAnsi="Consolas" w:cs="Consolas"/>
-          <w:color w:val="000000"/>
-          <w:kern w:val="0"/>
-          <w:sz w:val="20"/>
-          <w:szCs w:val="20"/>
-        </w:rPr>
-        <w:t>pizza_name</w:t>
-      </w:r>
-      <w:proofErr w:type="spellEnd"/>
+        <w:t xml:space="preserve"> pizza_name</w:t>
+      </w:r>
     </w:p>
     <w:p>
       <w:pPr>
@@ -9500,29 +8207,7 @@
           <w:sz w:val="20"/>
           <w:szCs w:val="20"/>
         </w:rPr>
-        <w:t xml:space="preserve"> </w:t>
-      </w:r>
-      <w:proofErr w:type="spellStart"/>
-      <w:r>
-        <w:rPr>
-          <w:rFonts w:ascii="Consolas" w:hAnsi="Consolas" w:cs="Consolas"/>
-          <w:color w:val="000000"/>
-          <w:kern w:val="0"/>
-          <w:sz w:val="20"/>
-          <w:szCs w:val="20"/>
-        </w:rPr>
-        <w:t>Total_Orders</w:t>
-      </w:r>
-      <w:proofErr w:type="spellEnd"/>
-      <w:r>
-        <w:rPr>
-          <w:rFonts w:ascii="Consolas" w:hAnsi="Consolas" w:cs="Consolas"/>
-          <w:color w:val="000000"/>
-          <w:kern w:val="0"/>
-          <w:sz w:val="20"/>
-          <w:szCs w:val="20"/>
-        </w:rPr>
-        <w:t xml:space="preserve"> </w:t>
+        <w:t xml:space="preserve"> Total_Orders </w:t>
       </w:r>
       <w:r>
         <w:rPr>
@@ -9547,7 +8232,7 @@
 </file>
 
 <file path=word/numbering.xml><?xml version="1.0" encoding="utf-8"?>
-<w:numbering xmlns:wpc="http://schemas.microsoft.com/office/word/2010/wordprocessingCanvas" xmlns:cx="http://schemas.microsoft.com/office/drawing/2014/chartex" xmlns:cx1="http://schemas.microsoft.com/office/drawing/2015/9/8/chartex" xmlns:cx2="http://schemas.microsoft.com/office/drawing/2015/10/21/chartex" xmlns:cx3="http://schemas.microsoft.com/office/drawing/2016/5/9/chartex" xmlns:cx4="http://schemas.microsoft.com/office/drawing/2016/5/10/chartex" xmlns:cx5="http://schemas.microsoft.com/office/drawing/2016/5/11/chartex" xmlns:cx6="http://schemas.microsoft.com/office/drawing/2016/5/12/chartex" xmlns:cx7="http://schemas.microsoft.com/office/drawing/2016/5/13/chartex" xmlns:cx8="http://schemas.microsoft.com/office/drawing/2016/5/14/chartex" xmlns:mc="http://schemas.openxmlformats.org/markup-compatibility/2006" xmlns:aink="http://schemas.microsoft.com/office/drawing/2016/ink" xmlns:am3d="http://schemas.microsoft.com/office/drawing/2017/model3d" xmlns:o="urn:schemas-microsoft-com:office:office" xmlns:oel="http://schemas.microsoft.com/office/2019/extlst" xmlns:r="http://schemas.openxmlformats.org/officeDocument/2006/relationships" xmlns:m="http://schemas.openxmlformats.org/officeDocument/2006/math" xmlns:v="urn:schemas-microsoft-com:vml" xmlns:wp14="http://schemas.microsoft.com/office/word/2010/wordprocessingDrawing" xmlns:wp="http://schemas.openxmlformats.org/drawingml/2006/wordprocessingDrawing" xmlns:w10="urn:schemas-microsoft-com:office:word" xmlns:w="http://schemas.openxmlformats.org/wordprocessingml/2006/main" xmlns:w14="http://schemas.microsoft.com/office/word/2010/wordml" xmlns:w15="http://schemas.microsoft.com/office/word/2012/wordml" xmlns:w16cex="http://schemas.microsoft.com/office/word/2018/wordml/cex" xmlns:w16cid="http://schemas.microsoft.com/office/word/2016/wordml/cid" xmlns:w16="http://schemas.microsoft.com/office/word/2018/wordml" xmlns:w16sdtdh="http://schemas.microsoft.com/office/word/2020/wordml/sdtdatahash" xmlns:w16se="http://schemas.microsoft.com/office/word/2015/wordml/symex" xmlns:wpg="http://schemas.microsoft.com/office/word/2010/wordprocessingGroup" xmlns:wpi="http://schemas.microsoft.com/office/word/2010/wordprocessingInk" xmlns:wne="http://schemas.microsoft.com/office/word/2006/wordml" xmlns:wps="http://schemas.microsoft.com/office/word/2010/wordprocessingShape" mc:Ignorable="w14 w15 w16se w16cid w16 w16cex w16sdtdh wp14">
+<w:numbering xmlns:wpc="http://schemas.microsoft.com/office/word/2010/wordprocessingCanvas" xmlns:cx="http://schemas.microsoft.com/office/drawing/2014/chartex" xmlns:cx1="http://schemas.microsoft.com/office/drawing/2015/9/8/chartex" xmlns:cx2="http://schemas.microsoft.com/office/drawing/2015/10/21/chartex" xmlns:cx3="http://schemas.microsoft.com/office/drawing/2016/5/9/chartex" xmlns:cx4="http://schemas.microsoft.com/office/drawing/2016/5/10/chartex" xmlns:cx5="http://schemas.microsoft.com/office/drawing/2016/5/11/chartex" xmlns:cx6="http://schemas.microsoft.com/office/drawing/2016/5/12/chartex" xmlns:cx7="http://schemas.microsoft.com/office/drawing/2016/5/13/chartex" xmlns:cx8="http://schemas.microsoft.com/office/drawing/2016/5/14/chartex" xmlns:mc="http://schemas.openxmlformats.org/markup-compatibility/2006" xmlns:aink="http://schemas.microsoft.com/office/drawing/2016/ink" xmlns:am3d="http://schemas.microsoft.com/office/drawing/2017/model3d" xmlns:o="urn:schemas-microsoft-com:office:office" xmlns:oel="http://schemas.microsoft.com/office/2019/extlst" xmlns:r="http://schemas.openxmlformats.org/officeDocument/2006/relationships" xmlns:m="http://schemas.openxmlformats.org/officeDocument/2006/math" xmlns:v="urn:schemas-microsoft-com:vml" xmlns:wp14="http://schemas.microsoft.com/office/word/2010/wordprocessingDrawing" xmlns:wp="http://schemas.openxmlformats.org/drawingml/2006/wordprocessingDrawing" xmlns:w10="urn:schemas-microsoft-com:office:word" xmlns:w="http://schemas.openxmlformats.org/wordprocessingml/2006/main" xmlns:w14="http://schemas.microsoft.com/office/word/2010/wordml" xmlns:w15="http://schemas.microsoft.com/office/word/2012/wordml" xmlns:w16cex="http://schemas.microsoft.com/office/word/2018/wordml/cex" xmlns:w16cid="http://schemas.microsoft.com/office/word/2016/wordml/cid" xmlns:w16="http://schemas.microsoft.com/office/word/2018/wordml" xmlns:w16du="http://schemas.microsoft.com/office/word/2023/wordml/word16du" xmlns:w16sdtdh="http://schemas.microsoft.com/office/word/2020/wordml/sdtdatahash" xmlns:w16se="http://schemas.microsoft.com/office/word/2015/wordml/symex" xmlns:wpg="http://schemas.microsoft.com/office/word/2010/wordprocessingGroup" xmlns:wpi="http://schemas.microsoft.com/office/word/2010/wordprocessingInk" xmlns:wne="http://schemas.microsoft.com/office/word/2006/wordml" xmlns:wps="http://schemas.microsoft.com/office/word/2010/wordprocessingShape" mc:Ignorable="w14 w15 w16se w16cid w16 w16cex w16sdtdh w16du wp14">
   <w:abstractNum w:abstractNumId="0" w15:restartNumberingAfterBreak="0">
     <w:nsid w:val="63B90B9F"/>
     <w:multiLevelType w:val="hybridMultilevel"/>
@@ -9920,7 +8605,7 @@
 </file>
 
 <file path=word/styles.xml><?xml version="1.0" encoding="utf-8"?>
-<w:styles xmlns:mc="http://schemas.openxmlformats.org/markup-compatibility/2006" xmlns:r="http://schemas.openxmlformats.org/officeDocument/2006/relationships" xmlns:w="http://schemas.openxmlformats.org/wordprocessingml/2006/main" xmlns:w14="http://schemas.microsoft.com/office/word/2010/wordml" xmlns:w15="http://schemas.microsoft.com/office/word/2012/wordml" xmlns:w16cex="http://schemas.microsoft.com/office/word/2018/wordml/cex" xmlns:w16cid="http://schemas.microsoft.com/office/word/2016/wordml/cid" xmlns:w16="http://schemas.microsoft.com/office/word/2018/wordml" xmlns:w16sdtdh="http://schemas.microsoft.com/office/word/2020/wordml/sdtdatahash" xmlns:w16se="http://schemas.microsoft.com/office/word/2015/wordml/symex" mc:Ignorable="w14 w15 w16se w16cid w16 w16cex w16sdtdh">
+<w:styles xmlns:mc="http://schemas.openxmlformats.org/markup-compatibility/2006" xmlns:r="http://schemas.openxmlformats.org/officeDocument/2006/relationships" xmlns:w="http://schemas.openxmlformats.org/wordprocessingml/2006/main" xmlns:w14="http://schemas.microsoft.com/office/word/2010/wordml" xmlns:w15="http://schemas.microsoft.com/office/word/2012/wordml" xmlns:w16cex="http://schemas.microsoft.com/office/word/2018/wordml/cex" xmlns:w16cid="http://schemas.microsoft.com/office/word/2016/wordml/cid" xmlns:w16="http://schemas.microsoft.com/office/word/2018/wordml" xmlns:w16du="http://schemas.microsoft.com/office/word/2023/wordml/word16du" xmlns:w16sdtdh="http://schemas.microsoft.com/office/word/2020/wordml/sdtdatahash" xmlns:w16se="http://schemas.microsoft.com/office/word/2015/wordml/symex" mc:Ignorable="w14 w15 w16se w16cid w16 w16cex w16sdtdh w16du">
   <w:docDefaults>
     <w:rPrDefault>
       <w:rPr>
@@ -10654,4 +9339,16 @@
     </a:ext>
   </a:extLst>
 </a:theme>
+</file>
+
+<file path=customXml/item1.xml><?xml version="1.0" encoding="utf-8"?>
+<b:Sources xmlns:b="http://schemas.openxmlformats.org/officeDocument/2006/bibliography" xmlns="http://schemas.openxmlformats.org/officeDocument/2006/bibliography" SelectedStyle="\APASixthEditionOfficeOnline.xsl" StyleName="APA" Version="6"/>
+</file>
+
+<file path=customXml/itemProps1.xml><?xml version="1.0" encoding="utf-8"?>
+<ds:datastoreItem xmlns:ds="http://schemas.openxmlformats.org/officeDocument/2006/customXml" ds:itemID="{630D6467-8E6E-42D8-86A5-2BBA6FA935A0}">
+  <ds:schemaRefs>
+    <ds:schemaRef ds:uri="http://schemas.openxmlformats.org/officeDocument/2006/bibliography"/>
+  </ds:schemaRefs>
+</ds:datastoreItem>
 </file>
</xml_diff>